<commit_message>
Bugfix for regions miscalculated when maps needed significant transformation.
</commit_message>
<xml_diff>
--- a/Geometry documentation.docx
+++ b/Geometry documentation.docx
@@ -1,16 +1,20 @@
 
 <file path=word/document.xml><?xml version="1.0" encoding="utf-8"?>
-<w:document xmlns:wpc="http://schemas.microsoft.com/office/word/2010/wordprocessingCanvas" xmlns:cx="http://schemas.microsoft.com/office/drawing/2014/chartex" xmlns:cx1="http://schemas.microsoft.com/office/drawing/2015/9/8/chartex" xmlns:cx2="http://schemas.microsoft.com/office/drawing/2015/10/21/chartex" xmlns:cx3="http://schemas.microsoft.com/office/drawing/2016/5/9/chartex" xmlns:cx4="http://schemas.microsoft.com/office/drawing/2016/5/10/chartex" xmlns:cx5="http://schemas.microsoft.com/office/drawing/2016/5/11/chartex" xmlns:mc="http://schemas.openxmlformats.org/markup-compatibility/2006" xmlns:o="urn:schemas-microsoft-com:office:office" xmlns:r="http://schemas.openxmlformats.org/officeDocument/2006/relationships" xmlns:m="http://schemas.openxmlformats.org/officeDocument/2006/math" xmlns:v="urn:schemas-microsoft-com:vml" xmlns:wp14="http://schemas.microsoft.com/office/word/2010/wordprocessingDrawing" xmlns:wp="http://schemas.openxmlformats.org/drawingml/2006/wordprocessingDrawing" xmlns:w10="urn:schemas-microsoft-com:office:word" xmlns:w="http://schemas.openxmlformats.org/wordprocessingml/2006/main" xmlns:w14="http://schemas.microsoft.com/office/word/2010/wordml" xmlns:w15="http://schemas.microsoft.com/office/word/2012/wordml" xmlns:w16se="http://schemas.microsoft.com/office/word/2015/wordml/symex" xmlns:wpg="http://schemas.microsoft.com/office/word/2010/wordprocessingGroup" xmlns:wpi="http://schemas.microsoft.com/office/word/2010/wordprocessingInk" xmlns:wne="http://schemas.microsoft.com/office/word/2006/wordml" xmlns:wps="http://schemas.microsoft.com/office/word/2010/wordprocessingShape" mc:Ignorable="w14 w15 w16se wp14">
+<w:document xmlns:wpc="http://schemas.microsoft.com/office/word/2010/wordprocessingCanvas" xmlns:cx="http://schemas.microsoft.com/office/drawing/2014/chartex" xmlns:cx1="http://schemas.microsoft.com/office/drawing/2015/9/8/chartex" xmlns:mc="http://schemas.openxmlformats.org/markup-compatibility/2006" xmlns:o="urn:schemas-microsoft-com:office:office" xmlns:r="http://schemas.openxmlformats.org/officeDocument/2006/relationships" xmlns:m="http://schemas.openxmlformats.org/officeDocument/2006/math" xmlns:v="urn:schemas-microsoft-com:vml" xmlns:wp14="http://schemas.microsoft.com/office/word/2010/wordprocessingDrawing" xmlns:wp="http://schemas.openxmlformats.org/drawingml/2006/wordprocessingDrawing" xmlns:w10="urn:schemas-microsoft-com:office:word" xmlns:w="http://schemas.openxmlformats.org/wordprocessingml/2006/main" xmlns:w14="http://schemas.microsoft.com/office/word/2010/wordml" xmlns:w15="http://schemas.microsoft.com/office/word/2012/wordml" xmlns:w16se="http://schemas.microsoft.com/office/word/2015/wordml/symex" xmlns:wpg="http://schemas.microsoft.com/office/word/2010/wordprocessingGroup" xmlns:wpi="http://schemas.microsoft.com/office/word/2010/wordprocessingInk" xmlns:wne="http://schemas.microsoft.com/office/word/2006/wordml" xmlns:wps="http://schemas.microsoft.com/office/word/2010/wordprocessingShape" mc:Ignorable="w14 w15 w16se wp14">
   <w:body>
     <w:p>
       <w:pPr>
         <w:pStyle w:val="Heading1"/>
+        <w:rPr>
+          <w:noProof/>
+        </w:rPr>
       </w:pPr>
-      <w:proofErr w:type="spellStart"/>
-      <w:r>
+      <w:r>
+        <w:rPr>
+          <w:noProof/>
+        </w:rPr>
         <w:t>ShapeGeometry</w:t>
       </w:r>
-      <w:proofErr w:type="spellEnd"/>
     </w:p>
     <w:p>
       <w:r>
@@ -23,1048 +27,6 @@
             <wp:extent cx="9677400" cy="1256353"/>
             <wp:effectExtent l="0" t="0" r="0" b="1270"/>
             <wp:docPr id="2" name="Picture 2"/>
-            <wp:cNvGraphicFramePr>
-              <a:graphicFrameLocks xmlns:a="http://schemas.openxmlformats.org/drawingml/2006/main" noChangeAspect="1"/>
-            </wp:cNvGraphicFramePr>
-            <a:graphic xmlns:a="http://schemas.openxmlformats.org/drawingml/2006/main">
-              <a:graphicData uri="http://schemas.openxmlformats.org/drawingml/2006/picture">
-                <pic:pic xmlns:pic="http://schemas.openxmlformats.org/drawingml/2006/picture">
-                  <pic:nvPicPr>
-                    <pic:cNvPr id="0" name=""/>
-                    <pic:cNvPicPr/>
-                  </pic:nvPicPr>
-                  <pic:blipFill>
-                    <a:blip r:embed="rId4"/>
-                    <a:stretch>
-                      <a:fillRect/>
-                    </a:stretch>
-                  </pic:blipFill>
-                  <pic:spPr>
-                    <a:xfrm>
-                      <a:off x="0" y="0"/>
-                      <a:ext cx="9692088" cy="1258260"/>
-                    </a:xfrm>
-                    <a:prstGeom prst="rect">
-                      <a:avLst/>
-                    </a:prstGeom>
-                  </pic:spPr>
-                </pic:pic>
-              </a:graphicData>
-            </a:graphic>
-          </wp:inline>
-        </w:drawing>
-      </w:r>
-    </w:p>
-    <w:tbl>
-      <w:tblPr>
-        <w:tblStyle w:val="TableGrid"/>
-        <w:tblW w:w="5000" w:type="pct"/>
-        <w:tblLook w:val="04A0" w:firstRow="1" w:lastRow="0" w:firstColumn="1" w:lastColumn="0" w:noHBand="0" w:noVBand="1"/>
-      </w:tblPr>
-      <w:tblGrid>
-        <w:gridCol w:w="3775"/>
-        <w:gridCol w:w="11839"/>
-      </w:tblGrid>
-      <w:tr>
-        <w:tc>
-          <w:tcPr>
-            <w:tcW w:w="1209" w:type="pct"/>
-          </w:tcPr>
-          <w:p>
-            <w:proofErr w:type="spellStart"/>
-            <w:r>
-              <w:t>BoundingBox</w:t>
-            </w:r>
-            <w:proofErr w:type="spellEnd"/>
-          </w:p>
-        </w:tc>
-        <w:tc>
-          <w:tcPr>
-            <w:tcW w:w="3791" w:type="pct"/>
-          </w:tcPr>
-          <w:p/>
-        </w:tc>
-      </w:tr>
-      <w:tr>
-        <w:tc>
-          <w:tcPr>
-            <w:tcW w:w="1209" w:type="pct"/>
-          </w:tcPr>
-          <w:p>
-            <w:proofErr w:type="spellStart"/>
-            <w:r>
-              <w:t>ShapeGeomCost</w:t>
-            </w:r>
-            <w:proofErr w:type="spellEnd"/>
-          </w:p>
-        </w:tc>
-        <w:tc>
-          <w:tcPr>
-            <w:tcW w:w="3791" w:type="pct"/>
-          </w:tcPr>
-          <w:p/>
-        </w:tc>
-      </w:tr>
-      <w:tr>
-        <w:tc>
-          <w:tcPr>
-            <w:tcW w:w="1209" w:type="pct"/>
-          </w:tcPr>
-          <w:p>
-            <w:proofErr w:type="spellStart"/>
-            <w:r>
-              <w:t>ShapeGeomData</w:t>
-            </w:r>
-            <w:proofErr w:type="spellEnd"/>
-          </w:p>
-        </w:tc>
-        <w:tc>
-          <w:tcPr>
-            <w:tcW w:w="3791" w:type="pct"/>
-          </w:tcPr>
-          <w:p/>
-        </w:tc>
-      </w:tr>
-      <w:tr>
-        <w:tc>
-          <w:tcPr>
-            <w:tcW w:w="1209" w:type="pct"/>
-          </w:tcPr>
-          <w:p>
-            <w:proofErr w:type="spellStart"/>
-            <w:r>
-              <w:t>ShapeGeomFormat</w:t>
-            </w:r>
-            <w:proofErr w:type="spellEnd"/>
-          </w:p>
-        </w:tc>
-        <w:tc>
-          <w:tcPr>
-            <w:tcW w:w="3791" w:type="pct"/>
-          </w:tcPr>
-          <w:p>
-            <w:pPr>
-              <w:rPr>
-                <w:rFonts w:ascii="Consolas" w:hAnsi="Consolas" w:cs="Consolas"/>
-                <w:color w:val="2B91AF"/>
-                <w:sz w:val="19"/>
-                <w:szCs w:val="19"/>
-              </w:rPr>
-            </w:pPr>
-            <w:proofErr w:type="spellStart"/>
-            <w:r>
-              <w:rPr>
-                <w:rFonts w:ascii="Consolas" w:hAnsi="Consolas" w:cs="Consolas"/>
-                <w:color w:val="2B91AF"/>
-                <w:sz w:val="19"/>
-                <w:szCs w:val="19"/>
-                <w:highlight w:val="white"/>
-              </w:rPr>
-              <w:t>XbimGeometryType</w:t>
-            </w:r>
-            <w:proofErr w:type="spellEnd"/>
-          </w:p>
-          <w:p>
-            <w:pPr>
-              <w:rPr>
-                <w:rFonts w:ascii="Consolas" w:hAnsi="Consolas" w:cs="Consolas"/>
-                <w:color w:val="2B91AF"/>
-                <w:sz w:val="19"/>
-                <w:szCs w:val="19"/>
-              </w:rPr>
-            </w:pPr>
-          </w:p>
-          <w:p>
-            <w:pPr>
-              <w:autoSpaceDE w:val="0"/>
-              <w:autoSpaceDN w:val="0"/>
-              <w:adjustRightInd w:val="0"/>
-              <w:rPr>
-                <w:rFonts w:ascii="Consolas" w:hAnsi="Consolas" w:cs="Consolas"/>
-                <w:color w:val="000000"/>
-                <w:sz w:val="19"/>
-                <w:szCs w:val="19"/>
-                <w:highlight w:val="white"/>
-              </w:rPr>
-            </w:pPr>
-            <w:r>
-              <w:rPr>
-                <w:rFonts w:ascii="Consolas" w:hAnsi="Consolas" w:cs="Consolas"/>
-                <w:color w:val="000000"/>
-                <w:sz w:val="19"/>
-                <w:szCs w:val="19"/>
-                <w:highlight w:val="white"/>
-              </w:rPr>
-              <w:t>Undefined = 0x0,</w:t>
-            </w:r>
-          </w:p>
-          <w:p>
-            <w:pPr>
-              <w:autoSpaceDE w:val="0"/>
-              <w:autoSpaceDN w:val="0"/>
-              <w:adjustRightInd w:val="0"/>
-              <w:rPr>
-                <w:rFonts w:ascii="Consolas" w:hAnsi="Consolas" w:cs="Consolas"/>
-                <w:color w:val="000000"/>
-                <w:sz w:val="19"/>
-                <w:szCs w:val="19"/>
-                <w:highlight w:val="white"/>
-              </w:rPr>
-            </w:pPr>
-            <w:proofErr w:type="spellStart"/>
-            <w:r>
-              <w:rPr>
-                <w:rFonts w:ascii="Consolas" w:hAnsi="Consolas" w:cs="Consolas"/>
-                <w:color w:val="000000"/>
-                <w:sz w:val="19"/>
-                <w:szCs w:val="19"/>
-                <w:highlight w:val="white"/>
-              </w:rPr>
-              <w:t>BoundingBox</w:t>
-            </w:r>
-            <w:proofErr w:type="spellEnd"/>
-            <w:r>
-              <w:rPr>
-                <w:rFonts w:ascii="Consolas" w:hAnsi="Consolas" w:cs="Consolas"/>
-                <w:color w:val="000000"/>
-                <w:sz w:val="19"/>
-                <w:szCs w:val="19"/>
-                <w:highlight w:val="white"/>
-              </w:rPr>
-              <w:t xml:space="preserve"> = 0x01,</w:t>
-            </w:r>
-          </w:p>
-          <w:p>
-            <w:pPr>
-              <w:autoSpaceDE w:val="0"/>
-              <w:autoSpaceDN w:val="0"/>
-              <w:adjustRightInd w:val="0"/>
-              <w:rPr>
-                <w:rFonts w:ascii="Consolas" w:hAnsi="Consolas" w:cs="Consolas"/>
-                <w:color w:val="000000"/>
-                <w:sz w:val="19"/>
-                <w:szCs w:val="19"/>
-                <w:highlight w:val="white"/>
-              </w:rPr>
-            </w:pPr>
-            <w:proofErr w:type="spellStart"/>
-            <w:r>
-              <w:rPr>
-                <w:rFonts w:ascii="Consolas" w:hAnsi="Consolas" w:cs="Consolas"/>
-                <w:color w:val="000000"/>
-                <w:sz w:val="19"/>
-                <w:szCs w:val="19"/>
-                <w:highlight w:val="white"/>
-              </w:rPr>
-              <w:t>MultipleBoundingBox</w:t>
-            </w:r>
-            <w:proofErr w:type="spellEnd"/>
-            <w:r>
-              <w:rPr>
-                <w:rFonts w:ascii="Consolas" w:hAnsi="Consolas" w:cs="Consolas"/>
-                <w:color w:val="000000"/>
-                <w:sz w:val="19"/>
-                <w:szCs w:val="19"/>
-                <w:highlight w:val="white"/>
-              </w:rPr>
-              <w:t xml:space="preserve"> = 0x02,</w:t>
-            </w:r>
-          </w:p>
-          <w:p>
-            <w:pPr>
-              <w:autoSpaceDE w:val="0"/>
-              <w:autoSpaceDN w:val="0"/>
-              <w:adjustRightInd w:val="0"/>
-              <w:rPr>
-                <w:rFonts w:ascii="Consolas" w:hAnsi="Consolas" w:cs="Consolas"/>
-                <w:color w:val="000000"/>
-                <w:sz w:val="19"/>
-                <w:szCs w:val="19"/>
-                <w:highlight w:val="white"/>
-              </w:rPr>
-            </w:pPr>
-            <w:proofErr w:type="spellStart"/>
-            <w:r>
-              <w:rPr>
-                <w:rFonts w:ascii="Consolas" w:hAnsi="Consolas" w:cs="Consolas"/>
-                <w:color w:val="000000"/>
-                <w:sz w:val="19"/>
-                <w:szCs w:val="19"/>
-                <w:highlight w:val="white"/>
-              </w:rPr>
-              <w:t>TriangulatedMesh</w:t>
-            </w:r>
-            <w:proofErr w:type="spellEnd"/>
-            <w:r>
-              <w:rPr>
-                <w:rFonts w:ascii="Consolas" w:hAnsi="Consolas" w:cs="Consolas"/>
-                <w:color w:val="000000"/>
-                <w:sz w:val="19"/>
-                <w:szCs w:val="19"/>
-                <w:highlight w:val="white"/>
-              </w:rPr>
-              <w:t xml:space="preserve"> = 0x03,</w:t>
-            </w:r>
-          </w:p>
-          <w:p>
-            <w:pPr>
-              <w:autoSpaceDE w:val="0"/>
-              <w:autoSpaceDN w:val="0"/>
-              <w:adjustRightInd w:val="0"/>
-              <w:rPr>
-                <w:rFonts w:ascii="Consolas" w:hAnsi="Consolas" w:cs="Consolas"/>
-                <w:color w:val="000000"/>
-                <w:sz w:val="19"/>
-                <w:szCs w:val="19"/>
-                <w:highlight w:val="white"/>
-              </w:rPr>
-            </w:pPr>
-            <w:r>
-              <w:rPr>
-                <w:rFonts w:ascii="Consolas" w:hAnsi="Consolas" w:cs="Consolas"/>
-                <w:color w:val="808080"/>
-                <w:sz w:val="19"/>
-                <w:szCs w:val="19"/>
-                <w:highlight w:val="white"/>
-              </w:rPr>
-              <w:t>///</w:t>
-            </w:r>
-            <w:r>
-              <w:rPr>
-                <w:rFonts w:ascii="Consolas" w:hAnsi="Consolas" w:cs="Consolas"/>
-                <w:color w:val="008000"/>
-                <w:sz w:val="19"/>
-                <w:szCs w:val="19"/>
-                <w:highlight w:val="white"/>
-              </w:rPr>
-              <w:t xml:space="preserve"> Regions (clusters of elements in a model) are stored for the project in one database row.</w:t>
-            </w:r>
-          </w:p>
-          <w:p>
-            <w:pPr>
-              <w:autoSpaceDE w:val="0"/>
-              <w:autoSpaceDN w:val="0"/>
-              <w:adjustRightInd w:val="0"/>
-              <w:rPr>
-                <w:rFonts w:ascii="Consolas" w:hAnsi="Consolas" w:cs="Consolas"/>
-                <w:color w:val="000000"/>
-                <w:sz w:val="19"/>
-                <w:szCs w:val="19"/>
-                <w:highlight w:val="white"/>
-              </w:rPr>
-            </w:pPr>
-            <w:r>
-              <w:rPr>
-                <w:rFonts w:ascii="Consolas" w:hAnsi="Consolas" w:cs="Consolas"/>
-                <w:color w:val="808080"/>
-                <w:sz w:val="19"/>
-                <w:szCs w:val="19"/>
-                <w:highlight w:val="white"/>
-              </w:rPr>
-              <w:t>///</w:t>
-            </w:r>
-            <w:r>
-              <w:rPr>
-                <w:rFonts w:ascii="Consolas" w:hAnsi="Consolas" w:cs="Consolas"/>
-                <w:color w:val="008000"/>
-                <w:sz w:val="19"/>
-                <w:szCs w:val="19"/>
-                <w:highlight w:val="white"/>
-              </w:rPr>
-              <w:t xml:space="preserve"> Use </w:t>
-            </w:r>
-            <w:proofErr w:type="spellStart"/>
-            <w:r>
-              <w:rPr>
-                <w:rFonts w:ascii="Consolas" w:hAnsi="Consolas" w:cs="Consolas"/>
-                <w:color w:val="008000"/>
-                <w:sz w:val="19"/>
-                <w:szCs w:val="19"/>
-                <w:highlight w:val="white"/>
-              </w:rPr>
-              <w:t>XbimRegionCollection.FromArray</w:t>
-            </w:r>
-            <w:proofErr w:type="spellEnd"/>
-            <w:r>
-              <w:rPr>
-                <w:rFonts w:ascii="Consolas" w:hAnsi="Consolas" w:cs="Consolas"/>
-                <w:color w:val="008000"/>
-                <w:sz w:val="19"/>
-                <w:szCs w:val="19"/>
-                <w:highlight w:val="white"/>
-              </w:rPr>
-              <w:t>(</w:t>
-            </w:r>
-            <w:proofErr w:type="spellStart"/>
-            <w:r>
-              <w:rPr>
-                <w:rFonts w:ascii="Consolas" w:hAnsi="Consolas" w:cs="Consolas"/>
-                <w:color w:val="008000"/>
-                <w:sz w:val="19"/>
-                <w:szCs w:val="19"/>
-                <w:highlight w:val="white"/>
-              </w:rPr>
-              <w:t>ShapeData</w:t>
-            </w:r>
-            <w:proofErr w:type="spellEnd"/>
-            <w:r>
-              <w:rPr>
-                <w:rFonts w:ascii="Consolas" w:hAnsi="Consolas" w:cs="Consolas"/>
-                <w:color w:val="008000"/>
-                <w:sz w:val="19"/>
-                <w:szCs w:val="19"/>
-                <w:highlight w:val="white"/>
-              </w:rPr>
-              <w:t xml:space="preserve">) for </w:t>
-            </w:r>
-            <w:proofErr w:type="spellStart"/>
-            <w:r>
-              <w:rPr>
-                <w:rFonts w:ascii="Consolas" w:hAnsi="Consolas" w:cs="Consolas"/>
-                <w:color w:val="008000"/>
-                <w:sz w:val="19"/>
-                <w:szCs w:val="19"/>
-                <w:highlight w:val="white"/>
-              </w:rPr>
-              <w:t>deserialising</w:t>
-            </w:r>
-            <w:proofErr w:type="spellEnd"/>
-            <w:r>
-              <w:rPr>
-                <w:rFonts w:ascii="Consolas" w:hAnsi="Consolas" w:cs="Consolas"/>
-                <w:color w:val="008000"/>
-                <w:sz w:val="19"/>
-                <w:szCs w:val="19"/>
-                <w:highlight w:val="white"/>
-              </w:rPr>
-              <w:t>.</w:t>
-            </w:r>
-          </w:p>
-          <w:p>
-            <w:pPr>
-              <w:autoSpaceDE w:val="0"/>
-              <w:autoSpaceDN w:val="0"/>
-              <w:adjustRightInd w:val="0"/>
-              <w:rPr>
-                <w:rFonts w:ascii="Consolas" w:hAnsi="Consolas" w:cs="Consolas"/>
-                <w:color w:val="000000"/>
-                <w:sz w:val="19"/>
-                <w:szCs w:val="19"/>
-                <w:highlight w:val="white"/>
-              </w:rPr>
-            </w:pPr>
-            <w:r>
-              <w:rPr>
-                <w:rFonts w:ascii="Consolas" w:hAnsi="Consolas" w:cs="Consolas"/>
-                <w:color w:val="000000"/>
-                <w:sz w:val="19"/>
-                <w:szCs w:val="19"/>
-                <w:highlight w:val="white"/>
-              </w:rPr>
-              <w:t>Region = 0x4,</w:t>
-            </w:r>
-          </w:p>
-          <w:p>
-            <w:pPr>
-              <w:autoSpaceDE w:val="0"/>
-              <w:autoSpaceDN w:val="0"/>
-              <w:adjustRightInd w:val="0"/>
-              <w:rPr>
-                <w:rFonts w:ascii="Consolas" w:hAnsi="Consolas" w:cs="Consolas"/>
-                <w:color w:val="000000"/>
-                <w:sz w:val="19"/>
-                <w:szCs w:val="19"/>
-                <w:highlight w:val="white"/>
-              </w:rPr>
-            </w:pPr>
-            <w:r>
-              <w:rPr>
-                <w:rFonts w:ascii="Consolas" w:hAnsi="Consolas" w:cs="Consolas"/>
-                <w:color w:val="808080"/>
-                <w:sz w:val="19"/>
-                <w:szCs w:val="19"/>
-                <w:highlight w:val="white"/>
-              </w:rPr>
-              <w:t>///</w:t>
-            </w:r>
-            <w:r>
-              <w:rPr>
-                <w:rFonts w:ascii="Consolas" w:hAnsi="Consolas" w:cs="Consolas"/>
-                <w:color w:val="008000"/>
-                <w:sz w:val="19"/>
-                <w:szCs w:val="19"/>
-                <w:highlight w:val="white"/>
-              </w:rPr>
-              <w:t xml:space="preserve"> For products with no geometry use </w:t>
-            </w:r>
-            <w:proofErr w:type="spellStart"/>
-            <w:r>
-              <w:rPr>
-                <w:rFonts w:ascii="Consolas" w:hAnsi="Consolas" w:cs="Consolas"/>
-                <w:color w:val="008000"/>
-                <w:sz w:val="19"/>
-                <w:szCs w:val="19"/>
-                <w:highlight w:val="white"/>
-              </w:rPr>
-              <w:t>TransformOnly</w:t>
-            </w:r>
-            <w:proofErr w:type="spellEnd"/>
-            <w:r>
-              <w:rPr>
-                <w:rFonts w:ascii="Consolas" w:hAnsi="Consolas" w:cs="Consolas"/>
-                <w:color w:val="008000"/>
-                <w:sz w:val="19"/>
-                <w:szCs w:val="19"/>
-                <w:highlight w:val="white"/>
-              </w:rPr>
-              <w:t xml:space="preserve"> to store the transform matrix associated with the </w:t>
-            </w:r>
-            <w:r>
-              <w:rPr>
-                <w:rFonts w:ascii="Consolas" w:hAnsi="Consolas" w:cs="Consolas"/>
-                <w:color w:val="008000"/>
-                <w:sz w:val="19"/>
-                <w:szCs w:val="19"/>
-                <w:highlight w:val="white"/>
-              </w:rPr>
-              <w:t>p</w:t>
-            </w:r>
-            <w:r>
-              <w:rPr>
-                <w:rFonts w:ascii="Consolas" w:hAnsi="Consolas" w:cs="Consolas"/>
-                <w:color w:val="008000"/>
-                <w:sz w:val="19"/>
-                <w:szCs w:val="19"/>
-                <w:highlight w:val="white"/>
-              </w:rPr>
-              <w:t>lacement.</w:t>
-            </w:r>
-          </w:p>
-          <w:p>
-            <w:pPr>
-              <w:autoSpaceDE w:val="0"/>
-              <w:autoSpaceDN w:val="0"/>
-              <w:adjustRightInd w:val="0"/>
-              <w:rPr>
-                <w:rFonts w:ascii="Consolas" w:hAnsi="Consolas" w:cs="Consolas"/>
-                <w:color w:val="000000"/>
-                <w:sz w:val="19"/>
-                <w:szCs w:val="19"/>
-                <w:highlight w:val="white"/>
-              </w:rPr>
-            </w:pPr>
-            <w:proofErr w:type="spellStart"/>
-            <w:r>
-              <w:rPr>
-                <w:rFonts w:ascii="Consolas" w:hAnsi="Consolas" w:cs="Consolas"/>
-                <w:color w:val="000000"/>
-                <w:sz w:val="19"/>
-                <w:szCs w:val="19"/>
-                <w:highlight w:val="white"/>
-              </w:rPr>
-              <w:t>TransformOnly</w:t>
-            </w:r>
-            <w:proofErr w:type="spellEnd"/>
-            <w:r>
-              <w:rPr>
-                <w:rFonts w:ascii="Consolas" w:hAnsi="Consolas" w:cs="Consolas"/>
-                <w:color w:val="000000"/>
-                <w:sz w:val="19"/>
-                <w:szCs w:val="19"/>
-                <w:highlight w:val="white"/>
-              </w:rPr>
-              <w:t xml:space="preserve"> = 0x5,</w:t>
-            </w:r>
-          </w:p>
-          <w:p>
-            <w:pPr>
-              <w:autoSpaceDE w:val="0"/>
-              <w:autoSpaceDN w:val="0"/>
-              <w:adjustRightInd w:val="0"/>
-              <w:rPr>
-                <w:rFonts w:ascii="Consolas" w:hAnsi="Consolas" w:cs="Consolas"/>
-                <w:color w:val="000000"/>
-                <w:sz w:val="19"/>
-                <w:szCs w:val="19"/>
-                <w:highlight w:val="white"/>
-              </w:rPr>
-            </w:pPr>
-            <w:r>
-              <w:rPr>
-                <w:rFonts w:ascii="Consolas" w:hAnsi="Consolas" w:cs="Consolas"/>
-                <w:color w:val="808080"/>
-                <w:sz w:val="19"/>
-                <w:szCs w:val="19"/>
-                <w:highlight w:val="white"/>
-              </w:rPr>
-              <w:t>///</w:t>
-            </w:r>
-            <w:r>
-              <w:rPr>
-                <w:rFonts w:ascii="Consolas" w:hAnsi="Consolas" w:cs="Consolas"/>
-                <w:color w:val="008000"/>
-                <w:sz w:val="19"/>
-                <w:szCs w:val="19"/>
-                <w:highlight w:val="white"/>
-              </w:rPr>
-              <w:t xml:space="preserve"> 128 bit hash of a geometry</w:t>
-            </w:r>
-          </w:p>
-          <w:p>
-            <w:pPr>
-              <w:autoSpaceDE w:val="0"/>
-              <w:autoSpaceDN w:val="0"/>
-              <w:adjustRightInd w:val="0"/>
-              <w:rPr>
-                <w:rFonts w:ascii="Consolas" w:hAnsi="Consolas" w:cs="Consolas"/>
-                <w:color w:val="000000"/>
-                <w:sz w:val="19"/>
-                <w:szCs w:val="19"/>
-                <w:highlight w:val="white"/>
-              </w:rPr>
-            </w:pPr>
-            <w:proofErr w:type="spellStart"/>
-            <w:r>
-              <w:rPr>
-                <w:rFonts w:ascii="Consolas" w:hAnsi="Consolas" w:cs="Consolas"/>
-                <w:color w:val="000000"/>
-                <w:sz w:val="19"/>
-                <w:szCs w:val="19"/>
-                <w:highlight w:val="white"/>
-              </w:rPr>
-              <w:t>TriangulatedMeshHash</w:t>
-            </w:r>
-            <w:proofErr w:type="spellEnd"/>
-            <w:r>
-              <w:rPr>
-                <w:rFonts w:ascii="Consolas" w:hAnsi="Consolas" w:cs="Consolas"/>
-                <w:color w:val="000000"/>
-                <w:sz w:val="19"/>
-                <w:szCs w:val="19"/>
-                <w:highlight w:val="white"/>
-              </w:rPr>
-              <w:t xml:space="preserve"> = 0x6,</w:t>
-            </w:r>
-          </w:p>
-          <w:p>
-            <w:pPr>
-              <w:autoSpaceDE w:val="0"/>
-              <w:autoSpaceDN w:val="0"/>
-              <w:adjustRightInd w:val="0"/>
-              <w:rPr>
-                <w:rFonts w:ascii="Consolas" w:hAnsi="Consolas" w:cs="Consolas"/>
-                <w:color w:val="000000"/>
-                <w:sz w:val="19"/>
-                <w:szCs w:val="19"/>
-                <w:highlight w:val="white"/>
-              </w:rPr>
-            </w:pPr>
-            <w:r>
-              <w:rPr>
-                <w:rFonts w:ascii="Consolas" w:hAnsi="Consolas" w:cs="Consolas"/>
-                <w:color w:val="808080"/>
-                <w:sz w:val="19"/>
-                <w:szCs w:val="19"/>
-                <w:highlight w:val="white"/>
-              </w:rPr>
-              <w:t>///</w:t>
-            </w:r>
-            <w:r>
-              <w:rPr>
-                <w:rFonts w:ascii="Consolas" w:hAnsi="Consolas" w:cs="Consolas"/>
-                <w:color w:val="008000"/>
-                <w:sz w:val="19"/>
-                <w:szCs w:val="19"/>
-                <w:highlight w:val="white"/>
-              </w:rPr>
-              <w:t xml:space="preserve"> The </w:t>
-            </w:r>
-            <w:proofErr w:type="spellStart"/>
-            <w:r>
-              <w:rPr>
-                <w:rFonts w:ascii="Consolas" w:hAnsi="Consolas" w:cs="Consolas"/>
-                <w:color w:val="008000"/>
-                <w:sz w:val="19"/>
-                <w:szCs w:val="19"/>
-                <w:highlight w:val="white"/>
-              </w:rPr>
-              <w:t>xBIM</w:t>
-            </w:r>
-            <w:proofErr w:type="spellEnd"/>
-            <w:r>
-              <w:rPr>
-                <w:rFonts w:ascii="Consolas" w:hAnsi="Consolas" w:cs="Consolas"/>
-                <w:color w:val="008000"/>
-                <w:sz w:val="19"/>
-                <w:szCs w:val="19"/>
-                <w:highlight w:val="white"/>
-              </w:rPr>
-              <w:t xml:space="preserve"> variant of the PLY format, a set of nominally planar polygons, stored in </w:t>
-            </w:r>
-            <w:proofErr w:type="spellStart"/>
-            <w:r>
-              <w:rPr>
-                <w:rFonts w:ascii="Consolas" w:hAnsi="Consolas" w:cs="Consolas"/>
-                <w:color w:val="008000"/>
-                <w:sz w:val="19"/>
-                <w:szCs w:val="19"/>
-                <w:highlight w:val="white"/>
-              </w:rPr>
-              <w:t>ascii</w:t>
-            </w:r>
-            <w:proofErr w:type="spellEnd"/>
-            <w:r>
-              <w:rPr>
-                <w:rFonts w:ascii="Consolas" w:hAnsi="Consolas" w:cs="Consolas"/>
-                <w:color w:val="008000"/>
-                <w:sz w:val="19"/>
-                <w:szCs w:val="19"/>
-                <w:highlight w:val="white"/>
-              </w:rPr>
-              <w:t xml:space="preserve"> format</w:t>
-            </w:r>
-          </w:p>
-          <w:p>
-            <w:pPr>
-              <w:autoSpaceDE w:val="0"/>
-              <w:autoSpaceDN w:val="0"/>
-              <w:adjustRightInd w:val="0"/>
-              <w:rPr>
-                <w:rFonts w:ascii="Consolas" w:hAnsi="Consolas" w:cs="Consolas"/>
-                <w:color w:val="000000"/>
-                <w:sz w:val="19"/>
-                <w:szCs w:val="19"/>
-                <w:highlight w:val="white"/>
-              </w:rPr>
-            </w:pPr>
-            <w:r>
-              <w:rPr>
-                <w:rFonts w:ascii="Consolas" w:hAnsi="Consolas" w:cs="Consolas"/>
-                <w:color w:val="000000"/>
-                <w:sz w:val="19"/>
-                <w:szCs w:val="19"/>
-                <w:highlight w:val="white"/>
-              </w:rPr>
-              <w:t>Polyhedron = 0x7,</w:t>
-            </w:r>
-          </w:p>
-          <w:p>
-            <w:pPr>
-              <w:autoSpaceDE w:val="0"/>
-              <w:autoSpaceDN w:val="0"/>
-              <w:adjustRightInd w:val="0"/>
-              <w:rPr>
-                <w:rFonts w:ascii="Consolas" w:hAnsi="Consolas" w:cs="Consolas"/>
-                <w:color w:val="000000"/>
-                <w:sz w:val="19"/>
-                <w:szCs w:val="19"/>
-                <w:highlight w:val="white"/>
-              </w:rPr>
-            </w:pPr>
-            <w:r>
-              <w:rPr>
-                <w:rFonts w:ascii="Consolas" w:hAnsi="Consolas" w:cs="Consolas"/>
-                <w:color w:val="808080"/>
-                <w:sz w:val="19"/>
-                <w:szCs w:val="19"/>
-                <w:highlight w:val="white"/>
-              </w:rPr>
-              <w:t>///</w:t>
-            </w:r>
-            <w:r>
-              <w:rPr>
-                <w:rFonts w:ascii="Consolas" w:hAnsi="Consolas" w:cs="Consolas"/>
-                <w:color w:val="008000"/>
-                <w:sz w:val="19"/>
-                <w:szCs w:val="19"/>
-                <w:highlight w:val="white"/>
-              </w:rPr>
-              <w:t xml:space="preserve"> A triangulated Polyhedron mesh</w:t>
-            </w:r>
-          </w:p>
-          <w:p>
-            <w:pPr>
-              <w:autoSpaceDE w:val="0"/>
-              <w:autoSpaceDN w:val="0"/>
-              <w:adjustRightInd w:val="0"/>
-              <w:rPr>
-                <w:rFonts w:ascii="Consolas" w:hAnsi="Consolas" w:cs="Consolas"/>
-                <w:color w:val="000000"/>
-                <w:sz w:val="19"/>
-                <w:szCs w:val="19"/>
-                <w:highlight w:val="white"/>
-              </w:rPr>
-            </w:pPr>
-            <w:proofErr w:type="spellStart"/>
-            <w:r>
-              <w:rPr>
-                <w:rFonts w:ascii="Consolas" w:hAnsi="Consolas" w:cs="Consolas"/>
-                <w:color w:val="000000"/>
-                <w:sz w:val="19"/>
-                <w:szCs w:val="19"/>
-                <w:highlight w:val="white"/>
-              </w:rPr>
-              <w:t>TriangulatedPolyhedron</w:t>
-            </w:r>
-            <w:proofErr w:type="spellEnd"/>
-            <w:r>
-              <w:rPr>
-                <w:rFonts w:ascii="Consolas" w:hAnsi="Consolas" w:cs="Consolas"/>
-                <w:color w:val="000000"/>
-                <w:sz w:val="19"/>
-                <w:szCs w:val="19"/>
-                <w:highlight w:val="white"/>
-              </w:rPr>
-              <w:t xml:space="preserve"> = 0x8,</w:t>
-            </w:r>
-          </w:p>
-          <w:p>
-            <w:pPr>
-              <w:autoSpaceDE w:val="0"/>
-              <w:autoSpaceDN w:val="0"/>
-              <w:adjustRightInd w:val="0"/>
-              <w:rPr>
-                <w:rFonts w:ascii="Consolas" w:hAnsi="Consolas" w:cs="Consolas"/>
-                <w:color w:val="000000"/>
-                <w:sz w:val="19"/>
-                <w:szCs w:val="19"/>
-                <w:highlight w:val="white"/>
-              </w:rPr>
-            </w:pPr>
-            <w:r>
-              <w:rPr>
-                <w:rFonts w:ascii="Consolas" w:hAnsi="Consolas" w:cs="Consolas"/>
-                <w:color w:val="808080"/>
-                <w:sz w:val="19"/>
-                <w:szCs w:val="19"/>
-                <w:highlight w:val="white"/>
-              </w:rPr>
-              <w:t>///</w:t>
-            </w:r>
-            <w:r>
-              <w:rPr>
-                <w:rFonts w:ascii="Consolas" w:hAnsi="Consolas" w:cs="Consolas"/>
-                <w:color w:val="008000"/>
-                <w:sz w:val="19"/>
-                <w:szCs w:val="19"/>
-                <w:highlight w:val="white"/>
-              </w:rPr>
-              <w:t xml:space="preserve"> The </w:t>
-            </w:r>
-            <w:proofErr w:type="spellStart"/>
-            <w:r>
-              <w:rPr>
-                <w:rFonts w:ascii="Consolas" w:hAnsi="Consolas" w:cs="Consolas"/>
-                <w:color w:val="008000"/>
-                <w:sz w:val="19"/>
-                <w:szCs w:val="19"/>
-                <w:highlight w:val="white"/>
-              </w:rPr>
-              <w:t>xBIM</w:t>
-            </w:r>
-            <w:proofErr w:type="spellEnd"/>
-            <w:r>
-              <w:rPr>
-                <w:rFonts w:ascii="Consolas" w:hAnsi="Consolas" w:cs="Consolas"/>
-                <w:color w:val="008000"/>
-                <w:sz w:val="19"/>
-                <w:szCs w:val="19"/>
-                <w:highlight w:val="white"/>
-              </w:rPr>
-              <w:t xml:space="preserve"> variant of the PLY format, a set of nominally planar polygons but stored in binary format</w:t>
-            </w:r>
-          </w:p>
-          <w:p>
-            <w:pPr>
-              <w:rPr>
-                <w:rFonts w:ascii="Consolas" w:hAnsi="Consolas" w:cs="Consolas"/>
-                <w:color w:val="2B91AF"/>
-                <w:sz w:val="19"/>
-                <w:szCs w:val="19"/>
-              </w:rPr>
-            </w:pPr>
-            <w:proofErr w:type="spellStart"/>
-            <w:r>
-              <w:rPr>
-                <w:rFonts w:ascii="Consolas" w:hAnsi="Consolas" w:cs="Consolas"/>
-                <w:color w:val="000000"/>
-                <w:sz w:val="19"/>
-                <w:szCs w:val="19"/>
-                <w:highlight w:val="white"/>
-              </w:rPr>
-              <w:t>PolyhedronBinary</w:t>
-            </w:r>
-            <w:proofErr w:type="spellEnd"/>
-            <w:r>
-              <w:rPr>
-                <w:rFonts w:ascii="Consolas" w:hAnsi="Consolas" w:cs="Consolas"/>
-                <w:color w:val="000000"/>
-                <w:sz w:val="19"/>
-                <w:szCs w:val="19"/>
-                <w:highlight w:val="white"/>
-              </w:rPr>
-              <w:t xml:space="preserve"> = 0x9,</w:t>
-            </w:r>
-          </w:p>
-        </w:tc>
-      </w:tr>
-      <w:tr>
-        <w:tc>
-          <w:tcPr>
-            <w:tcW w:w="1209" w:type="pct"/>
-          </w:tcPr>
-          <w:p>
-            <w:proofErr w:type="spellStart"/>
-            <w:r>
-              <w:t>ShapeGeomIfcLabel</w:t>
-            </w:r>
-            <w:proofErr w:type="spellEnd"/>
-          </w:p>
-        </w:tc>
-        <w:tc>
-          <w:tcPr>
-            <w:tcW w:w="3791" w:type="pct"/>
-          </w:tcPr>
-          <w:p>
-            <w:r>
-              <w:t xml:space="preserve">Points to a </w:t>
-            </w:r>
-            <w:proofErr w:type="spellStart"/>
-            <w:r>
-              <w:rPr>
-                <w:color w:val="00B050"/>
-              </w:rPr>
-              <w:t>IfcGeometricRepresentationItem</w:t>
-            </w:r>
-            <w:proofErr w:type="spellEnd"/>
-          </w:p>
-        </w:tc>
-      </w:tr>
-      <w:tr>
-        <w:tc>
-          <w:tcPr>
-            <w:tcW w:w="1209" w:type="pct"/>
-          </w:tcPr>
-          <w:p>
-            <w:proofErr w:type="spellStart"/>
-            <w:r>
-              <w:t>ShapeGeomLabel</w:t>
-            </w:r>
-            <w:proofErr w:type="spellEnd"/>
-          </w:p>
-        </w:tc>
-        <w:tc>
-          <w:tcPr>
-            <w:tcW w:w="3791" w:type="pct"/>
-          </w:tcPr>
-          <w:p>
-            <w:r>
-              <w:t xml:space="preserve">This is the ID that is pointed from the </w:t>
-            </w:r>
-            <w:proofErr w:type="spellStart"/>
-            <w:r>
-              <w:t>ShapeInstances</w:t>
-            </w:r>
-            <w:r>
-              <w:t>.</w:t>
-            </w:r>
-            <w:r>
-              <w:t>ShapeLabel</w:t>
-            </w:r>
-            <w:proofErr w:type="spellEnd"/>
-          </w:p>
-        </w:tc>
-      </w:tr>
-      <w:tr>
-        <w:tc>
-          <w:tcPr>
-            <w:tcW w:w="1209" w:type="pct"/>
-          </w:tcPr>
-          <w:p>
-            <w:proofErr w:type="spellStart"/>
-            <w:r>
-              <w:t>ShapeGeomLOD</w:t>
-            </w:r>
-            <w:proofErr w:type="spellEnd"/>
-          </w:p>
-        </w:tc>
-        <w:tc>
-          <w:tcPr>
-            <w:tcW w:w="3791" w:type="pct"/>
-          </w:tcPr>
-          <w:p/>
-        </w:tc>
-      </w:tr>
-      <w:tr>
-        <w:tc>
-          <w:tcPr>
-            <w:tcW w:w="1209" w:type="pct"/>
-          </w:tcPr>
-          <w:p>
-            <w:proofErr w:type="spellStart"/>
-            <w:r>
-              <w:t>ShapeGeomReferenceCount</w:t>
-            </w:r>
-            <w:proofErr w:type="spellEnd"/>
-          </w:p>
-        </w:tc>
-        <w:tc>
-          <w:tcPr>
-            <w:tcW w:w="3791" w:type="pct"/>
-          </w:tcPr>
-          <w:p/>
-        </w:tc>
-      </w:tr>
-      <w:tr>
-        <w:tc>
-          <w:tcPr>
-            <w:tcW w:w="1209" w:type="pct"/>
-          </w:tcPr>
-          <w:p>
-            <w:proofErr w:type="spellStart"/>
-            <w:r>
-              <w:t>ShapeGeomHash</w:t>
-            </w:r>
-            <w:proofErr w:type="spellEnd"/>
-          </w:p>
-        </w:tc>
-        <w:tc>
-          <w:tcPr>
-            <w:tcW w:w="3791" w:type="pct"/>
-          </w:tcPr>
-          <w:p/>
-        </w:tc>
-      </w:tr>
-    </w:tbl>
-    <w:p/>
-    <w:p>
-      <w:pPr>
-        <w:pStyle w:val="Heading1"/>
-      </w:pPr>
-      <w:proofErr w:type="spellStart"/>
-      <w:r>
-        <w:lastRenderedPageBreak/>
-        <w:t>ShapeInst</w:t>
-      </w:r>
-      <w:r>
-        <w:t>a</w:t>
-      </w:r>
-      <w:r>
-        <w:t>nces</w:t>
-      </w:r>
-      <w:proofErr w:type="spellEnd"/>
-    </w:p>
-    <w:p>
-      <w:r>
-        <w:rPr>
-          <w:noProof/>
-          <w:lang w:eastAsia="en-GB"/>
-        </w:rPr>
-        <w:drawing>
-          <wp:inline distT="0" distB="0" distL="0" distR="0" wp14:anchorId="12795C6F" wp14:editId="54DBC4DF">
-            <wp:extent cx="8856133" cy="1295766"/>
-            <wp:effectExtent l="0" t="0" r="2540" b="0"/>
-            <wp:docPr id="1" name="Picture 1"/>
             <wp:cNvGraphicFramePr>
               <a:graphicFrameLocks xmlns:a="http://schemas.openxmlformats.org/drawingml/2006/main" noChangeAspect="1"/>
             </wp:cNvGraphicFramePr>
@@ -1084,6 +46,1012 @@
                   <pic:spPr>
                     <a:xfrm>
                       <a:off x="0" y="0"/>
+                      <a:ext cx="9692088" cy="1258260"/>
+                    </a:xfrm>
+                    <a:prstGeom prst="rect">
+                      <a:avLst/>
+                    </a:prstGeom>
+                  </pic:spPr>
+                </pic:pic>
+              </a:graphicData>
+            </a:graphic>
+          </wp:inline>
+        </w:drawing>
+      </w:r>
+    </w:p>
+    <w:tbl>
+      <w:tblPr>
+        <w:tblStyle w:val="TableGrid"/>
+        <w:tblW w:w="5000" w:type="pct"/>
+        <w:tblLook w:val="04A0" w:firstRow="1" w:lastRow="0" w:firstColumn="1" w:lastColumn="0" w:noHBand="0" w:noVBand="1"/>
+      </w:tblPr>
+      <w:tblGrid>
+        <w:gridCol w:w="3775"/>
+        <w:gridCol w:w="11839"/>
+      </w:tblGrid>
+      <w:tr>
+        <w:tc>
+          <w:tcPr>
+            <w:tcW w:w="1209" w:type="pct"/>
+          </w:tcPr>
+          <w:p>
+            <w:pPr>
+              <w:rPr>
+                <w:noProof/>
+              </w:rPr>
+            </w:pPr>
+            <w:r>
+              <w:rPr>
+                <w:noProof/>
+              </w:rPr>
+              <w:t>BoundingBox</w:t>
+            </w:r>
+          </w:p>
+        </w:tc>
+        <w:tc>
+          <w:tcPr>
+            <w:tcW w:w="3791" w:type="pct"/>
+          </w:tcPr>
+          <w:p>
+            <w:pPr>
+              <w:rPr>
+                <w:noProof/>
+              </w:rPr>
+            </w:pPr>
+          </w:p>
+        </w:tc>
+      </w:tr>
+      <w:tr>
+        <w:tc>
+          <w:tcPr>
+            <w:tcW w:w="1209" w:type="pct"/>
+          </w:tcPr>
+          <w:p>
+            <w:pPr>
+              <w:rPr>
+                <w:noProof/>
+              </w:rPr>
+            </w:pPr>
+            <w:r>
+              <w:rPr>
+                <w:noProof/>
+              </w:rPr>
+              <w:t>ShapeGeomCost</w:t>
+            </w:r>
+          </w:p>
+        </w:tc>
+        <w:tc>
+          <w:tcPr>
+            <w:tcW w:w="3791" w:type="pct"/>
+          </w:tcPr>
+          <w:p>
+            <w:pPr>
+              <w:rPr>
+                <w:noProof/>
+              </w:rPr>
+            </w:pPr>
+          </w:p>
+        </w:tc>
+      </w:tr>
+      <w:tr>
+        <w:tc>
+          <w:tcPr>
+            <w:tcW w:w="1209" w:type="pct"/>
+          </w:tcPr>
+          <w:p>
+            <w:pPr>
+              <w:rPr>
+                <w:noProof/>
+              </w:rPr>
+            </w:pPr>
+            <w:r>
+              <w:rPr>
+                <w:noProof/>
+              </w:rPr>
+              <w:t>ShapeGeomData</w:t>
+            </w:r>
+          </w:p>
+        </w:tc>
+        <w:tc>
+          <w:tcPr>
+            <w:tcW w:w="3791" w:type="pct"/>
+          </w:tcPr>
+          <w:p>
+            <w:pPr>
+              <w:rPr>
+                <w:noProof/>
+              </w:rPr>
+            </w:pPr>
+          </w:p>
+        </w:tc>
+      </w:tr>
+      <w:tr>
+        <w:tc>
+          <w:tcPr>
+            <w:tcW w:w="1209" w:type="pct"/>
+          </w:tcPr>
+          <w:p>
+            <w:pPr>
+              <w:rPr>
+                <w:noProof/>
+              </w:rPr>
+            </w:pPr>
+            <w:r>
+              <w:rPr>
+                <w:noProof/>
+              </w:rPr>
+              <w:t>ShapeGeomFormat</w:t>
+            </w:r>
+          </w:p>
+        </w:tc>
+        <w:tc>
+          <w:tcPr>
+            <w:tcW w:w="3791" w:type="pct"/>
+          </w:tcPr>
+          <w:p>
+            <w:pPr>
+              <w:rPr>
+                <w:rFonts w:ascii="Consolas" w:hAnsi="Consolas" w:cs="Consolas"/>
+                <w:noProof/>
+                <w:color w:val="2B91AF"/>
+                <w:sz w:val="19"/>
+                <w:szCs w:val="19"/>
+              </w:rPr>
+            </w:pPr>
+            <w:r>
+              <w:rPr>
+                <w:rFonts w:ascii="Consolas" w:hAnsi="Consolas" w:cs="Consolas"/>
+                <w:noProof/>
+                <w:color w:val="2B91AF"/>
+                <w:sz w:val="19"/>
+                <w:szCs w:val="19"/>
+                <w:highlight w:val="white"/>
+              </w:rPr>
+              <w:t>XbimGeometryType</w:t>
+            </w:r>
+          </w:p>
+          <w:p>
+            <w:pPr>
+              <w:rPr>
+                <w:rFonts w:ascii="Consolas" w:hAnsi="Consolas" w:cs="Consolas"/>
+                <w:noProof/>
+                <w:color w:val="2B91AF"/>
+                <w:sz w:val="19"/>
+                <w:szCs w:val="19"/>
+              </w:rPr>
+            </w:pPr>
+          </w:p>
+          <w:p>
+            <w:pPr>
+              <w:autoSpaceDE w:val="0"/>
+              <w:autoSpaceDN w:val="0"/>
+              <w:adjustRightInd w:val="0"/>
+              <w:rPr>
+                <w:rFonts w:ascii="Consolas" w:hAnsi="Consolas" w:cs="Consolas"/>
+                <w:noProof/>
+                <w:color w:val="000000"/>
+                <w:sz w:val="19"/>
+                <w:szCs w:val="19"/>
+                <w:highlight w:val="white"/>
+              </w:rPr>
+            </w:pPr>
+            <w:r>
+              <w:rPr>
+                <w:rFonts w:ascii="Consolas" w:hAnsi="Consolas" w:cs="Consolas"/>
+                <w:noProof/>
+                <w:color w:val="000000"/>
+                <w:sz w:val="19"/>
+                <w:szCs w:val="19"/>
+                <w:highlight w:val="white"/>
+              </w:rPr>
+              <w:t>Undefined = 0x0,</w:t>
+            </w:r>
+          </w:p>
+          <w:p>
+            <w:pPr>
+              <w:autoSpaceDE w:val="0"/>
+              <w:autoSpaceDN w:val="0"/>
+              <w:adjustRightInd w:val="0"/>
+              <w:rPr>
+                <w:rFonts w:ascii="Consolas" w:hAnsi="Consolas" w:cs="Consolas"/>
+                <w:noProof/>
+                <w:color w:val="000000"/>
+                <w:sz w:val="19"/>
+                <w:szCs w:val="19"/>
+                <w:highlight w:val="white"/>
+              </w:rPr>
+            </w:pPr>
+            <w:r>
+              <w:rPr>
+                <w:rFonts w:ascii="Consolas" w:hAnsi="Consolas" w:cs="Consolas"/>
+                <w:noProof/>
+                <w:color w:val="000000"/>
+                <w:sz w:val="19"/>
+                <w:szCs w:val="19"/>
+                <w:highlight w:val="white"/>
+              </w:rPr>
+              <w:t>BoundingBox = 0x01,</w:t>
+            </w:r>
+          </w:p>
+          <w:p>
+            <w:pPr>
+              <w:autoSpaceDE w:val="0"/>
+              <w:autoSpaceDN w:val="0"/>
+              <w:adjustRightInd w:val="0"/>
+              <w:rPr>
+                <w:rFonts w:ascii="Consolas" w:hAnsi="Consolas" w:cs="Consolas"/>
+                <w:noProof/>
+                <w:color w:val="000000"/>
+                <w:sz w:val="19"/>
+                <w:szCs w:val="19"/>
+                <w:highlight w:val="white"/>
+              </w:rPr>
+            </w:pPr>
+            <w:r>
+              <w:rPr>
+                <w:rFonts w:ascii="Consolas" w:hAnsi="Consolas" w:cs="Consolas"/>
+                <w:noProof/>
+                <w:color w:val="000000"/>
+                <w:sz w:val="19"/>
+                <w:szCs w:val="19"/>
+                <w:highlight w:val="white"/>
+              </w:rPr>
+              <w:t>MultipleBoundingBox = 0x02,</w:t>
+            </w:r>
+          </w:p>
+          <w:p>
+            <w:pPr>
+              <w:autoSpaceDE w:val="0"/>
+              <w:autoSpaceDN w:val="0"/>
+              <w:adjustRightInd w:val="0"/>
+              <w:rPr>
+                <w:rFonts w:ascii="Consolas" w:hAnsi="Consolas" w:cs="Consolas"/>
+                <w:noProof/>
+                <w:color w:val="000000"/>
+                <w:sz w:val="19"/>
+                <w:szCs w:val="19"/>
+                <w:highlight w:val="white"/>
+              </w:rPr>
+            </w:pPr>
+            <w:r>
+              <w:rPr>
+                <w:rFonts w:ascii="Consolas" w:hAnsi="Consolas" w:cs="Consolas"/>
+                <w:noProof/>
+                <w:color w:val="000000"/>
+                <w:sz w:val="19"/>
+                <w:szCs w:val="19"/>
+                <w:highlight w:val="white"/>
+              </w:rPr>
+              <w:t>TriangulatedMesh = 0x03,</w:t>
+            </w:r>
+          </w:p>
+          <w:p>
+            <w:pPr>
+              <w:autoSpaceDE w:val="0"/>
+              <w:autoSpaceDN w:val="0"/>
+              <w:adjustRightInd w:val="0"/>
+              <w:rPr>
+                <w:rFonts w:ascii="Consolas" w:hAnsi="Consolas" w:cs="Consolas"/>
+                <w:noProof/>
+                <w:color w:val="000000"/>
+                <w:sz w:val="19"/>
+                <w:szCs w:val="19"/>
+                <w:highlight w:val="white"/>
+              </w:rPr>
+            </w:pPr>
+            <w:r>
+              <w:rPr>
+                <w:rFonts w:ascii="Consolas" w:hAnsi="Consolas" w:cs="Consolas"/>
+                <w:noProof/>
+                <w:color w:val="808080"/>
+                <w:sz w:val="19"/>
+                <w:szCs w:val="19"/>
+                <w:highlight w:val="white"/>
+              </w:rPr>
+              <w:t>///</w:t>
+            </w:r>
+            <w:r>
+              <w:rPr>
+                <w:rFonts w:ascii="Consolas" w:hAnsi="Consolas" w:cs="Consolas"/>
+                <w:noProof/>
+                <w:color w:val="008000"/>
+                <w:sz w:val="19"/>
+                <w:szCs w:val="19"/>
+                <w:highlight w:val="white"/>
+              </w:rPr>
+              <w:t xml:space="preserve"> Regions (clusters of elements in a model) are stored for the project in one database row.</w:t>
+            </w:r>
+          </w:p>
+          <w:p>
+            <w:pPr>
+              <w:autoSpaceDE w:val="0"/>
+              <w:autoSpaceDN w:val="0"/>
+              <w:adjustRightInd w:val="0"/>
+              <w:rPr>
+                <w:rFonts w:ascii="Consolas" w:hAnsi="Consolas" w:cs="Consolas"/>
+                <w:noProof/>
+                <w:color w:val="000000"/>
+                <w:sz w:val="19"/>
+                <w:szCs w:val="19"/>
+                <w:highlight w:val="white"/>
+              </w:rPr>
+            </w:pPr>
+            <w:r>
+              <w:rPr>
+                <w:rFonts w:ascii="Consolas" w:hAnsi="Consolas" w:cs="Consolas"/>
+                <w:noProof/>
+                <w:color w:val="808080"/>
+                <w:sz w:val="19"/>
+                <w:szCs w:val="19"/>
+                <w:highlight w:val="white"/>
+              </w:rPr>
+              <w:t>///</w:t>
+            </w:r>
+            <w:r>
+              <w:rPr>
+                <w:rFonts w:ascii="Consolas" w:hAnsi="Consolas" w:cs="Consolas"/>
+                <w:noProof/>
+                <w:color w:val="008000"/>
+                <w:sz w:val="19"/>
+                <w:szCs w:val="19"/>
+                <w:highlight w:val="white"/>
+              </w:rPr>
+              <w:t xml:space="preserve"> Use XbimRegionCollection.FromArray(ShapeData) for deserialising.</w:t>
+            </w:r>
+          </w:p>
+          <w:p>
+            <w:pPr>
+              <w:autoSpaceDE w:val="0"/>
+              <w:autoSpaceDN w:val="0"/>
+              <w:adjustRightInd w:val="0"/>
+              <w:rPr>
+                <w:rFonts w:ascii="Consolas" w:hAnsi="Consolas" w:cs="Consolas"/>
+                <w:noProof/>
+                <w:color w:val="000000"/>
+                <w:sz w:val="19"/>
+                <w:szCs w:val="19"/>
+                <w:highlight w:val="white"/>
+              </w:rPr>
+            </w:pPr>
+            <w:r>
+              <w:rPr>
+                <w:rFonts w:ascii="Consolas" w:hAnsi="Consolas" w:cs="Consolas"/>
+                <w:noProof/>
+                <w:color w:val="000000"/>
+                <w:sz w:val="19"/>
+                <w:szCs w:val="19"/>
+                <w:highlight w:val="white"/>
+              </w:rPr>
+              <w:t>Region = 0x4,</w:t>
+            </w:r>
+          </w:p>
+          <w:p>
+            <w:pPr>
+              <w:autoSpaceDE w:val="0"/>
+              <w:autoSpaceDN w:val="0"/>
+              <w:adjustRightInd w:val="0"/>
+              <w:rPr>
+                <w:rFonts w:ascii="Consolas" w:hAnsi="Consolas" w:cs="Consolas"/>
+                <w:noProof/>
+                <w:color w:val="000000"/>
+                <w:sz w:val="19"/>
+                <w:szCs w:val="19"/>
+                <w:highlight w:val="white"/>
+              </w:rPr>
+            </w:pPr>
+            <w:r>
+              <w:rPr>
+                <w:rFonts w:ascii="Consolas" w:hAnsi="Consolas" w:cs="Consolas"/>
+                <w:noProof/>
+                <w:color w:val="808080"/>
+                <w:sz w:val="19"/>
+                <w:szCs w:val="19"/>
+                <w:highlight w:val="white"/>
+              </w:rPr>
+              <w:t>///</w:t>
+            </w:r>
+            <w:r>
+              <w:rPr>
+                <w:rFonts w:ascii="Consolas" w:hAnsi="Consolas" w:cs="Consolas"/>
+                <w:noProof/>
+                <w:color w:val="008000"/>
+                <w:sz w:val="19"/>
+                <w:szCs w:val="19"/>
+                <w:highlight w:val="white"/>
+              </w:rPr>
+              <w:t xml:space="preserve"> For products with no geometry use TransformOnly to store the transform matrix associated with the </w:t>
+            </w:r>
+            <w:r>
+              <w:rPr>
+                <w:rFonts w:ascii="Consolas" w:hAnsi="Consolas" w:cs="Consolas"/>
+                <w:noProof/>
+                <w:color w:val="008000"/>
+                <w:sz w:val="19"/>
+                <w:szCs w:val="19"/>
+                <w:highlight w:val="white"/>
+              </w:rPr>
+              <w:t>p</w:t>
+            </w:r>
+            <w:r>
+              <w:rPr>
+                <w:rFonts w:ascii="Consolas" w:hAnsi="Consolas" w:cs="Consolas"/>
+                <w:noProof/>
+                <w:color w:val="008000"/>
+                <w:sz w:val="19"/>
+                <w:szCs w:val="19"/>
+                <w:highlight w:val="white"/>
+              </w:rPr>
+              <w:t>lacement.</w:t>
+            </w:r>
+          </w:p>
+          <w:p>
+            <w:pPr>
+              <w:autoSpaceDE w:val="0"/>
+              <w:autoSpaceDN w:val="0"/>
+              <w:adjustRightInd w:val="0"/>
+              <w:rPr>
+                <w:rFonts w:ascii="Consolas" w:hAnsi="Consolas" w:cs="Consolas"/>
+                <w:noProof/>
+                <w:color w:val="000000"/>
+                <w:sz w:val="19"/>
+                <w:szCs w:val="19"/>
+                <w:highlight w:val="white"/>
+              </w:rPr>
+            </w:pPr>
+            <w:r>
+              <w:rPr>
+                <w:rFonts w:ascii="Consolas" w:hAnsi="Consolas" w:cs="Consolas"/>
+                <w:noProof/>
+                <w:color w:val="000000"/>
+                <w:sz w:val="19"/>
+                <w:szCs w:val="19"/>
+                <w:highlight w:val="white"/>
+              </w:rPr>
+              <w:t>TransformOnly = 0x5,</w:t>
+            </w:r>
+          </w:p>
+          <w:p>
+            <w:pPr>
+              <w:autoSpaceDE w:val="0"/>
+              <w:autoSpaceDN w:val="0"/>
+              <w:adjustRightInd w:val="0"/>
+              <w:rPr>
+                <w:rFonts w:ascii="Consolas" w:hAnsi="Consolas" w:cs="Consolas"/>
+                <w:noProof/>
+                <w:color w:val="000000"/>
+                <w:sz w:val="19"/>
+                <w:szCs w:val="19"/>
+                <w:highlight w:val="white"/>
+              </w:rPr>
+            </w:pPr>
+            <w:r>
+              <w:rPr>
+                <w:rFonts w:ascii="Consolas" w:hAnsi="Consolas" w:cs="Consolas"/>
+                <w:noProof/>
+                <w:color w:val="808080"/>
+                <w:sz w:val="19"/>
+                <w:szCs w:val="19"/>
+                <w:highlight w:val="white"/>
+              </w:rPr>
+              <w:t>///</w:t>
+            </w:r>
+            <w:r>
+              <w:rPr>
+                <w:rFonts w:ascii="Consolas" w:hAnsi="Consolas" w:cs="Consolas"/>
+                <w:noProof/>
+                <w:color w:val="008000"/>
+                <w:sz w:val="19"/>
+                <w:szCs w:val="19"/>
+                <w:highlight w:val="white"/>
+              </w:rPr>
+              <w:t xml:space="preserve"> 128 bit hash of a geometry</w:t>
+            </w:r>
+          </w:p>
+          <w:p>
+            <w:pPr>
+              <w:autoSpaceDE w:val="0"/>
+              <w:autoSpaceDN w:val="0"/>
+              <w:adjustRightInd w:val="0"/>
+              <w:rPr>
+                <w:rFonts w:ascii="Consolas" w:hAnsi="Consolas" w:cs="Consolas"/>
+                <w:noProof/>
+                <w:color w:val="000000"/>
+                <w:sz w:val="19"/>
+                <w:szCs w:val="19"/>
+                <w:highlight w:val="white"/>
+              </w:rPr>
+            </w:pPr>
+            <w:r>
+              <w:rPr>
+                <w:rFonts w:ascii="Consolas" w:hAnsi="Consolas" w:cs="Consolas"/>
+                <w:noProof/>
+                <w:color w:val="000000"/>
+                <w:sz w:val="19"/>
+                <w:szCs w:val="19"/>
+                <w:highlight w:val="white"/>
+              </w:rPr>
+              <w:t>TriangulatedMeshHash = 0x6,</w:t>
+            </w:r>
+          </w:p>
+          <w:p>
+            <w:pPr>
+              <w:autoSpaceDE w:val="0"/>
+              <w:autoSpaceDN w:val="0"/>
+              <w:adjustRightInd w:val="0"/>
+              <w:rPr>
+                <w:rFonts w:ascii="Consolas" w:hAnsi="Consolas" w:cs="Consolas"/>
+                <w:noProof/>
+                <w:color w:val="000000"/>
+                <w:sz w:val="19"/>
+                <w:szCs w:val="19"/>
+                <w:highlight w:val="white"/>
+              </w:rPr>
+            </w:pPr>
+            <w:r>
+              <w:rPr>
+                <w:rFonts w:ascii="Consolas" w:hAnsi="Consolas" w:cs="Consolas"/>
+                <w:noProof/>
+                <w:color w:val="808080"/>
+                <w:sz w:val="19"/>
+                <w:szCs w:val="19"/>
+                <w:highlight w:val="white"/>
+              </w:rPr>
+              <w:t>///</w:t>
+            </w:r>
+            <w:r>
+              <w:rPr>
+                <w:rFonts w:ascii="Consolas" w:hAnsi="Consolas" w:cs="Consolas"/>
+                <w:noProof/>
+                <w:color w:val="008000"/>
+                <w:sz w:val="19"/>
+                <w:szCs w:val="19"/>
+                <w:highlight w:val="white"/>
+              </w:rPr>
+              <w:t xml:space="preserve"> The xBIM variant of the PLY format, a set of nominally planar polygons, stored in ascii format</w:t>
+            </w:r>
+          </w:p>
+          <w:p>
+            <w:pPr>
+              <w:autoSpaceDE w:val="0"/>
+              <w:autoSpaceDN w:val="0"/>
+              <w:adjustRightInd w:val="0"/>
+              <w:rPr>
+                <w:rFonts w:ascii="Consolas" w:hAnsi="Consolas" w:cs="Consolas"/>
+                <w:noProof/>
+                <w:color w:val="000000"/>
+                <w:sz w:val="19"/>
+                <w:szCs w:val="19"/>
+                <w:highlight w:val="white"/>
+              </w:rPr>
+            </w:pPr>
+            <w:r>
+              <w:rPr>
+                <w:rFonts w:ascii="Consolas" w:hAnsi="Consolas" w:cs="Consolas"/>
+                <w:noProof/>
+                <w:color w:val="000000"/>
+                <w:sz w:val="19"/>
+                <w:szCs w:val="19"/>
+                <w:highlight w:val="white"/>
+              </w:rPr>
+              <w:t>Polyhedron = 0x7,</w:t>
+            </w:r>
+          </w:p>
+          <w:p>
+            <w:pPr>
+              <w:autoSpaceDE w:val="0"/>
+              <w:autoSpaceDN w:val="0"/>
+              <w:adjustRightInd w:val="0"/>
+              <w:rPr>
+                <w:rFonts w:ascii="Consolas" w:hAnsi="Consolas" w:cs="Consolas"/>
+                <w:noProof/>
+                <w:color w:val="000000"/>
+                <w:sz w:val="19"/>
+                <w:szCs w:val="19"/>
+                <w:highlight w:val="white"/>
+              </w:rPr>
+            </w:pPr>
+            <w:r>
+              <w:rPr>
+                <w:rFonts w:ascii="Consolas" w:hAnsi="Consolas" w:cs="Consolas"/>
+                <w:noProof/>
+                <w:color w:val="808080"/>
+                <w:sz w:val="19"/>
+                <w:szCs w:val="19"/>
+                <w:highlight w:val="white"/>
+              </w:rPr>
+              <w:t>///</w:t>
+            </w:r>
+            <w:r>
+              <w:rPr>
+                <w:rFonts w:ascii="Consolas" w:hAnsi="Consolas" w:cs="Consolas"/>
+                <w:noProof/>
+                <w:color w:val="008000"/>
+                <w:sz w:val="19"/>
+                <w:szCs w:val="19"/>
+                <w:highlight w:val="white"/>
+              </w:rPr>
+              <w:t xml:space="preserve"> A triangulated Polyhedron mesh</w:t>
+            </w:r>
+          </w:p>
+          <w:p>
+            <w:pPr>
+              <w:autoSpaceDE w:val="0"/>
+              <w:autoSpaceDN w:val="0"/>
+              <w:adjustRightInd w:val="0"/>
+              <w:rPr>
+                <w:rFonts w:ascii="Consolas" w:hAnsi="Consolas" w:cs="Consolas"/>
+                <w:noProof/>
+                <w:color w:val="000000"/>
+                <w:sz w:val="19"/>
+                <w:szCs w:val="19"/>
+                <w:highlight w:val="white"/>
+              </w:rPr>
+            </w:pPr>
+            <w:r>
+              <w:rPr>
+                <w:rFonts w:ascii="Consolas" w:hAnsi="Consolas" w:cs="Consolas"/>
+                <w:noProof/>
+                <w:color w:val="000000"/>
+                <w:sz w:val="19"/>
+                <w:szCs w:val="19"/>
+                <w:highlight w:val="white"/>
+              </w:rPr>
+              <w:t>TriangulatedPolyhedron = 0x8,</w:t>
+            </w:r>
+          </w:p>
+          <w:p>
+            <w:pPr>
+              <w:autoSpaceDE w:val="0"/>
+              <w:autoSpaceDN w:val="0"/>
+              <w:adjustRightInd w:val="0"/>
+              <w:rPr>
+                <w:rFonts w:ascii="Consolas" w:hAnsi="Consolas" w:cs="Consolas"/>
+                <w:noProof/>
+                <w:color w:val="000000"/>
+                <w:sz w:val="19"/>
+                <w:szCs w:val="19"/>
+                <w:highlight w:val="white"/>
+              </w:rPr>
+            </w:pPr>
+            <w:r>
+              <w:rPr>
+                <w:rFonts w:ascii="Consolas" w:hAnsi="Consolas" w:cs="Consolas"/>
+                <w:noProof/>
+                <w:color w:val="808080"/>
+                <w:sz w:val="19"/>
+                <w:szCs w:val="19"/>
+                <w:highlight w:val="white"/>
+              </w:rPr>
+              <w:t>///</w:t>
+            </w:r>
+            <w:r>
+              <w:rPr>
+                <w:rFonts w:ascii="Consolas" w:hAnsi="Consolas" w:cs="Consolas"/>
+                <w:noProof/>
+                <w:color w:val="008000"/>
+                <w:sz w:val="19"/>
+                <w:szCs w:val="19"/>
+                <w:highlight w:val="white"/>
+              </w:rPr>
+              <w:t xml:space="preserve"> The xBIM variant of the PLY format, a set of nominally planar polygons but stored in binary format</w:t>
+            </w:r>
+          </w:p>
+          <w:p>
+            <w:pPr>
+              <w:rPr>
+                <w:rFonts w:ascii="Consolas" w:hAnsi="Consolas" w:cs="Consolas"/>
+                <w:noProof/>
+                <w:color w:val="2B91AF"/>
+                <w:sz w:val="19"/>
+                <w:szCs w:val="19"/>
+              </w:rPr>
+            </w:pPr>
+            <w:r>
+              <w:rPr>
+                <w:rFonts w:ascii="Consolas" w:hAnsi="Consolas" w:cs="Consolas"/>
+                <w:noProof/>
+                <w:color w:val="000000"/>
+                <w:sz w:val="19"/>
+                <w:szCs w:val="19"/>
+                <w:highlight w:val="white"/>
+              </w:rPr>
+              <w:t>PolyhedronBinary = 0x9,</w:t>
+            </w:r>
+          </w:p>
+        </w:tc>
+      </w:tr>
+      <w:tr>
+        <w:tc>
+          <w:tcPr>
+            <w:tcW w:w="1209" w:type="pct"/>
+          </w:tcPr>
+          <w:p>
+            <w:pPr>
+              <w:rPr>
+                <w:noProof/>
+              </w:rPr>
+            </w:pPr>
+            <w:r>
+              <w:rPr>
+                <w:noProof/>
+              </w:rPr>
+              <w:t>ShapeGeomIfcLabel</w:t>
+            </w:r>
+          </w:p>
+        </w:tc>
+        <w:tc>
+          <w:tcPr>
+            <w:tcW w:w="3791" w:type="pct"/>
+          </w:tcPr>
+          <w:p>
+            <w:pPr>
+              <w:rPr>
+                <w:noProof/>
+              </w:rPr>
+            </w:pPr>
+            <w:r>
+              <w:rPr>
+                <w:noProof/>
+              </w:rPr>
+              <w:t xml:space="preserve">EntityLabel of </w:t>
+            </w:r>
+            <w:r>
+              <w:rPr>
+                <w:noProof/>
+              </w:rPr>
+              <w:t>the relative</w:t>
+            </w:r>
+            <w:r>
+              <w:rPr>
+                <w:noProof/>
+              </w:rPr>
+              <w:t xml:space="preserve"> </w:t>
+            </w:r>
+            <w:r>
+              <w:rPr>
+                <w:noProof/>
+                <w:color w:val="00B050"/>
+              </w:rPr>
+              <w:t>IfcGeometricRepresentationItem</w:t>
+            </w:r>
+            <w:r>
+              <w:rPr>
+                <w:noProof/>
+                <w:color w:val="00B050"/>
+              </w:rPr>
+              <w:t xml:space="preserve"> </w:t>
+            </w:r>
+            <w:r>
+              <w:rPr>
+                <w:noProof/>
+              </w:rPr>
+              <w:t>in the model</w:t>
+            </w:r>
+          </w:p>
+        </w:tc>
+      </w:tr>
+      <w:tr>
+        <w:tc>
+          <w:tcPr>
+            <w:tcW w:w="1209" w:type="pct"/>
+          </w:tcPr>
+          <w:p>
+            <w:pPr>
+              <w:rPr>
+                <w:noProof/>
+              </w:rPr>
+            </w:pPr>
+            <w:r>
+              <w:rPr>
+                <w:noProof/>
+                <w:color w:val="FF0000"/>
+              </w:rPr>
+              <w:t>ShapeGeomLabel</w:t>
+            </w:r>
+          </w:p>
+        </w:tc>
+        <w:tc>
+          <w:tcPr>
+            <w:tcW w:w="3791" w:type="pct"/>
+          </w:tcPr>
+          <w:p>
+            <w:pPr>
+              <w:rPr>
+                <w:noProof/>
+              </w:rPr>
+            </w:pPr>
+            <w:r>
+              <w:rPr>
+                <w:noProof/>
+              </w:rPr>
+              <w:t xml:space="preserve">This is the ID that is pointed from the </w:t>
+            </w:r>
+            <w:r>
+              <w:rPr>
+                <w:noProof/>
+              </w:rPr>
+              <w:t>ShapeInstances</w:t>
+            </w:r>
+            <w:r>
+              <w:rPr>
+                <w:noProof/>
+              </w:rPr>
+              <w:t>.</w:t>
+            </w:r>
+            <w:r>
+              <w:rPr>
+                <w:noProof/>
+              </w:rPr>
+              <w:t>ShapeLabel</w:t>
+            </w:r>
+            <w:r>
+              <w:rPr>
+                <w:noProof/>
+              </w:rPr>
+              <w:t xml:space="preserve"> </w:t>
+            </w:r>
+            <w:r>
+              <w:rPr>
+                <w:b/>
+                <w:noProof/>
+              </w:rPr>
+              <w:t>(Unique Key)</w:t>
+            </w:r>
+          </w:p>
+        </w:tc>
+      </w:tr>
+      <w:tr>
+        <w:tc>
+          <w:tcPr>
+            <w:tcW w:w="1209" w:type="pct"/>
+          </w:tcPr>
+          <w:p>
+            <w:pPr>
+              <w:rPr>
+                <w:noProof/>
+              </w:rPr>
+            </w:pPr>
+            <w:r>
+              <w:rPr>
+                <w:noProof/>
+              </w:rPr>
+              <w:t>ShapeGeomLOD</w:t>
+            </w:r>
+          </w:p>
+        </w:tc>
+        <w:tc>
+          <w:tcPr>
+            <w:tcW w:w="3791" w:type="pct"/>
+          </w:tcPr>
+          <w:p>
+            <w:pPr>
+              <w:rPr>
+                <w:noProof/>
+              </w:rPr>
+            </w:pPr>
+          </w:p>
+        </w:tc>
+      </w:tr>
+      <w:tr>
+        <w:tc>
+          <w:tcPr>
+            <w:tcW w:w="1209" w:type="pct"/>
+          </w:tcPr>
+          <w:p>
+            <w:pPr>
+              <w:rPr>
+                <w:noProof/>
+              </w:rPr>
+            </w:pPr>
+            <w:r>
+              <w:rPr>
+                <w:noProof/>
+              </w:rPr>
+              <w:t>ShapeGeomReferenceCount</w:t>
+            </w:r>
+          </w:p>
+        </w:tc>
+        <w:tc>
+          <w:tcPr>
+            <w:tcW w:w="3791" w:type="pct"/>
+          </w:tcPr>
+          <w:p>
+            <w:pPr>
+              <w:rPr>
+                <w:noProof/>
+              </w:rPr>
+            </w:pPr>
+          </w:p>
+        </w:tc>
+      </w:tr>
+      <w:tr>
+        <w:tc>
+          <w:tcPr>
+            <w:tcW w:w="1209" w:type="pct"/>
+          </w:tcPr>
+          <w:p>
+            <w:pPr>
+              <w:rPr>
+                <w:noProof/>
+              </w:rPr>
+            </w:pPr>
+            <w:r>
+              <w:rPr>
+                <w:noProof/>
+              </w:rPr>
+              <w:t>ShapeGeomHash</w:t>
+            </w:r>
+          </w:p>
+        </w:tc>
+        <w:tc>
+          <w:tcPr>
+            <w:tcW w:w="3791" w:type="pct"/>
+          </w:tcPr>
+          <w:p>
+            <w:pPr>
+              <w:rPr>
+                <w:noProof/>
+              </w:rPr>
+            </w:pPr>
+          </w:p>
+        </w:tc>
+      </w:tr>
+    </w:tbl>
+    <w:p/>
+    <w:p>
+      <w:pPr>
+        <w:pStyle w:val="Heading1"/>
+      </w:pPr>
+      <w:r>
+        <w:rPr>
+          <w:noProof/>
+        </w:rPr>
+        <w:lastRenderedPageBreak/>
+        <w:t>ShapeInst</w:t>
+      </w:r>
+      <w:r>
+        <w:rPr>
+          <w:noProof/>
+        </w:rPr>
+        <w:t>a</w:t>
+      </w:r>
+      <w:r>
+        <w:rPr>
+          <w:noProof/>
+        </w:rPr>
+        <w:t>nces</w:t>
+      </w:r>
+    </w:p>
+    <w:p>
+      <w:r>
+        <w:rPr>
+          <w:noProof/>
+          <w:lang w:eastAsia="en-GB"/>
+        </w:rPr>
+        <w:drawing>
+          <wp:inline distT="0" distB="0" distL="0" distR="0" wp14:anchorId="12795C6F" wp14:editId="54DBC4DF">
+            <wp:extent cx="8856133" cy="1295766"/>
+            <wp:effectExtent l="0" t="0" r="2540" b="0"/>
+            <wp:docPr id="1" name="Picture 1"/>
+            <wp:cNvGraphicFramePr>
+              <a:graphicFrameLocks xmlns:a="http://schemas.openxmlformats.org/drawingml/2006/main" noChangeAspect="1"/>
+            </wp:cNvGraphicFramePr>
+            <a:graphic xmlns:a="http://schemas.openxmlformats.org/drawingml/2006/main">
+              <a:graphicData uri="http://schemas.openxmlformats.org/drawingml/2006/picture">
+                <pic:pic xmlns:pic="http://schemas.openxmlformats.org/drawingml/2006/picture">
+                  <pic:nvPicPr>
+                    <pic:cNvPr id="0" name=""/>
+                    <pic:cNvPicPr/>
+                  </pic:nvPicPr>
+                  <pic:blipFill>
+                    <a:blip r:embed="rId6"/>
+                    <a:stretch>
+                      <a:fillRect/>
+                    </a:stretch>
+                  </pic:blipFill>
+                  <pic:spPr>
+                    <a:xfrm>
+                      <a:off x="0" y="0"/>
                       <a:ext cx="8854341" cy="1295504"/>
                     </a:xfrm>
                     <a:prstGeom prst="rect">
@@ -1113,18 +1081,30 @@
             <w:tcW w:w="3373" w:type="dxa"/>
           </w:tcPr>
           <w:p>
-            <w:proofErr w:type="spellStart"/>
-            <w:r>
+            <w:pPr>
+              <w:rPr>
+                <w:noProof/>
+              </w:rPr>
+            </w:pPr>
+            <w:r>
+              <w:rPr>
+                <w:noProof/>
+              </w:rPr>
               <w:t>BoundingBox</w:t>
             </w:r>
-            <w:proofErr w:type="spellEnd"/>
           </w:p>
         </w:tc>
         <w:tc>
           <w:tcPr>
             <w:tcW w:w="12241" w:type="dxa"/>
           </w:tcPr>
-          <w:p/>
+          <w:p>
+            <w:pPr>
+              <w:rPr>
+                <w:noProof/>
+              </w:rPr>
+            </w:pPr>
+          </w:p>
         </w:tc>
       </w:tr>
       <w:tr>
@@ -1133,18 +1113,32 @@
             <w:tcW w:w="3373" w:type="dxa"/>
           </w:tcPr>
           <w:p>
-            <w:proofErr w:type="spellStart"/>
-            <w:r>
+            <w:pPr>
+              <w:rPr>
+                <w:noProof/>
+              </w:rPr>
+            </w:pPr>
+            <w:r>
+              <w:rPr>
+                <w:noProof/>
+              </w:rPr>
               <w:t>IfcProductLabel</w:t>
             </w:r>
-            <w:proofErr w:type="spellEnd"/>
+            <w:bookmarkStart w:id="0" w:name="_GoBack"/>
+            <w:bookmarkEnd w:id="0"/>
           </w:p>
         </w:tc>
         <w:tc>
           <w:tcPr>
             <w:tcW w:w="12241" w:type="dxa"/>
           </w:tcPr>
-          <w:p/>
+          <w:p>
+            <w:pPr>
+              <w:rPr>
+                <w:noProof/>
+              </w:rPr>
+            </w:pPr>
+          </w:p>
         </w:tc>
       </w:tr>
       <w:tr>
@@ -1153,18 +1147,30 @@
             <w:tcW w:w="3373" w:type="dxa"/>
           </w:tcPr>
           <w:p>
-            <w:proofErr w:type="spellStart"/>
-            <w:r>
+            <w:pPr>
+              <w:rPr>
+                <w:noProof/>
+              </w:rPr>
+            </w:pPr>
+            <w:r>
+              <w:rPr>
+                <w:noProof/>
+              </w:rPr>
               <w:t>IfcTypeId</w:t>
             </w:r>
-            <w:proofErr w:type="spellEnd"/>
           </w:p>
         </w:tc>
         <w:tc>
           <w:tcPr>
             <w:tcW w:w="12241" w:type="dxa"/>
           </w:tcPr>
-          <w:p/>
+          <w:p>
+            <w:pPr>
+              <w:rPr>
+                <w:noProof/>
+              </w:rPr>
+            </w:pPr>
+          </w:p>
         </w:tc>
       </w:tr>
       <w:tr>
@@ -1173,18 +1179,30 @@
             <w:tcW w:w="3373" w:type="dxa"/>
           </w:tcPr>
           <w:p>
-            <w:proofErr w:type="spellStart"/>
-            <w:r>
+            <w:pPr>
+              <w:rPr>
+                <w:noProof/>
+              </w:rPr>
+            </w:pPr>
+            <w:r>
+              <w:rPr>
+                <w:noProof/>
+              </w:rPr>
               <w:t>InstanceLabel</w:t>
             </w:r>
-            <w:proofErr w:type="spellEnd"/>
           </w:p>
         </w:tc>
         <w:tc>
           <w:tcPr>
             <w:tcW w:w="12241" w:type="dxa"/>
           </w:tcPr>
-          <w:p/>
+          <w:p>
+            <w:pPr>
+              <w:rPr>
+                <w:noProof/>
+              </w:rPr>
+            </w:pPr>
+          </w:p>
         </w:tc>
       </w:tr>
       <w:tr>
@@ -1193,11 +1211,17 @@
             <w:tcW w:w="3373" w:type="dxa"/>
           </w:tcPr>
           <w:p>
-            <w:proofErr w:type="spellStart"/>
-            <w:r>
+            <w:pPr>
+              <w:rPr>
+                <w:noProof/>
+              </w:rPr>
+            </w:pPr>
+            <w:r>
+              <w:rPr>
+                <w:noProof/>
+              </w:rPr>
               <w:t>RepresentationContext</w:t>
             </w:r>
-            <w:proofErr w:type="spellEnd"/>
           </w:p>
         </w:tc>
         <w:tc>
@@ -1205,13 +1229,16 @@
             <w:tcW w:w="12241" w:type="dxa"/>
           </w:tcPr>
           <w:p>
-            <w:proofErr w:type="spellStart"/>
-            <w:r>
-              <w:t>EntityLabel</w:t>
-            </w:r>
-            <w:proofErr w:type="spellEnd"/>
-            <w:r>
-              <w:t xml:space="preserve"> of the IFC context</w:t>
+            <w:pPr>
+              <w:rPr>
+                <w:noProof/>
+              </w:rPr>
+            </w:pPr>
+            <w:r>
+              <w:rPr>
+                <w:noProof/>
+              </w:rPr>
+              <w:t>EntityLabel of the IFC context</w:t>
             </w:r>
           </w:p>
         </w:tc>
@@ -1222,11 +1249,17 @@
             <w:tcW w:w="3373" w:type="dxa"/>
           </w:tcPr>
           <w:p>
-            <w:proofErr w:type="spellStart"/>
-            <w:r>
+            <w:pPr>
+              <w:rPr>
+                <w:noProof/>
+              </w:rPr>
+            </w:pPr>
+            <w:r>
+              <w:rPr>
+                <w:noProof/>
+              </w:rPr>
               <w:t>ShapeGeomRepType</w:t>
             </w:r>
-            <w:proofErr w:type="spellEnd"/>
           </w:p>
         </w:tc>
         <w:tc>
@@ -1240,44 +1273,22 @@
               <w:adjustRightInd w:val="0"/>
               <w:rPr>
                 <w:rFonts w:ascii="Consolas" w:hAnsi="Consolas" w:cs="Consolas"/>
-                <w:sz w:val="19"/>
-                <w:szCs w:val="19"/>
-                <w:highlight w:val="white"/>
-              </w:rPr>
-            </w:pPr>
-            <w:proofErr w:type="spellStart"/>
-            <w:r>
-              <w:rPr>
-                <w:rFonts w:ascii="Consolas" w:hAnsi="Consolas" w:cs="Consolas"/>
-                <w:sz w:val="19"/>
-                <w:szCs w:val="19"/>
-                <w:highlight w:val="white"/>
-              </w:rPr>
-              <w:t>Enum</w:t>
-            </w:r>
-            <w:proofErr w:type="spellEnd"/>
-            <w:r>
-              <w:rPr>
-                <w:rFonts w:ascii="Consolas" w:hAnsi="Consolas" w:cs="Consolas"/>
-                <w:sz w:val="19"/>
-                <w:szCs w:val="19"/>
-                <w:highlight w:val="white"/>
-              </w:rPr>
-              <w:t xml:space="preserve"> </w:t>
-            </w:r>
-            <w:proofErr w:type="spellStart"/>
-            <w:r>
-              <w:rPr>
-                <w:rFonts w:ascii="Consolas" w:hAnsi="Consolas" w:cs="Consolas"/>
-                <w:sz w:val="19"/>
-                <w:szCs w:val="19"/>
-                <w:highlight w:val="white"/>
-              </w:rPr>
-              <w:t>XbimGeometryRepresentationType</w:t>
-            </w:r>
-            <w:bookmarkStart w:id="0" w:name="_GoBack"/>
-            <w:bookmarkEnd w:id="0"/>
-            <w:proofErr w:type="spellEnd"/>
+                <w:noProof/>
+                <w:sz w:val="19"/>
+                <w:szCs w:val="19"/>
+                <w:highlight w:val="white"/>
+              </w:rPr>
+            </w:pPr>
+            <w:r>
+              <w:rPr>
+                <w:rFonts w:ascii="Consolas" w:hAnsi="Consolas" w:cs="Consolas"/>
+                <w:noProof/>
+                <w:sz w:val="19"/>
+                <w:szCs w:val="19"/>
+                <w:highlight w:val="white"/>
+              </w:rPr>
+              <w:t>Enum XbimGeometryRepresentationType</w:t>
+            </w:r>
           </w:p>
           <w:p>
             <w:pPr>
@@ -1286,6 +1297,7 @@
               <w:adjustRightInd w:val="0"/>
               <w:rPr>
                 <w:rFonts w:ascii="Consolas" w:hAnsi="Consolas" w:cs="Consolas"/>
+                <w:noProof/>
                 <w:color w:val="008000"/>
                 <w:sz w:val="19"/>
                 <w:szCs w:val="19"/>
@@ -1295,34 +1307,13 @@
             <w:r>
               <w:rPr>
                 <w:rFonts w:ascii="Consolas" w:hAnsi="Consolas" w:cs="Consolas"/>
+                <w:noProof/>
                 <w:color w:val="008000"/>
                 <w:sz w:val="19"/>
                 <w:szCs w:val="19"/>
                 <w:highlight w:val="white"/>
               </w:rPr>
-              <w:t xml:space="preserve">/// </w:t>
-            </w:r>
-            <w:proofErr w:type="spellStart"/>
-            <w:r>
-              <w:rPr>
-                <w:rFonts w:ascii="Consolas" w:hAnsi="Consolas" w:cs="Consolas"/>
-                <w:color w:val="008000"/>
-                <w:sz w:val="19"/>
-                <w:szCs w:val="19"/>
-                <w:highlight w:val="white"/>
-              </w:rPr>
-              <w:t>boolean</w:t>
-            </w:r>
-            <w:proofErr w:type="spellEnd"/>
-            <w:r>
-              <w:rPr>
-                <w:rFonts w:ascii="Consolas" w:hAnsi="Consolas" w:cs="Consolas"/>
-                <w:color w:val="008000"/>
-                <w:sz w:val="19"/>
-                <w:szCs w:val="19"/>
-                <w:highlight w:val="white"/>
-              </w:rPr>
-              <w:t xml:space="preserve"> operations with voids and extensions are included in the resulting representation</w:t>
+              <w:t>/// boolean operations with voids and extensions are included in the resulting representation</w:t>
             </w:r>
           </w:p>
           <w:p>
@@ -1332,30 +1323,21 @@
               <w:adjustRightInd w:val="0"/>
               <w:rPr>
                 <w:rFonts w:ascii="Consolas" w:hAnsi="Consolas" w:cs="Consolas"/>
-                <w:sz w:val="19"/>
-                <w:szCs w:val="19"/>
-                <w:highlight w:val="white"/>
-              </w:rPr>
-            </w:pPr>
-            <w:proofErr w:type="spellStart"/>
-            <w:r>
-              <w:rPr>
-                <w:rFonts w:ascii="Consolas" w:hAnsi="Consolas" w:cs="Consolas"/>
-                <w:sz w:val="19"/>
-                <w:szCs w:val="19"/>
-                <w:highlight w:val="white"/>
-              </w:rPr>
-              <w:t>OpeningsAndAdditionsIncluded</w:t>
-            </w:r>
-            <w:proofErr w:type="spellEnd"/>
-            <w:r>
-              <w:rPr>
-                <w:rFonts w:ascii="Consolas" w:hAnsi="Consolas" w:cs="Consolas"/>
-                <w:sz w:val="19"/>
-                <w:szCs w:val="19"/>
-                <w:highlight w:val="white"/>
-              </w:rPr>
-              <w:t xml:space="preserve"> = 1,</w:t>
+                <w:noProof/>
+                <w:sz w:val="19"/>
+                <w:szCs w:val="19"/>
+                <w:highlight w:val="white"/>
+              </w:rPr>
+            </w:pPr>
+            <w:r>
+              <w:rPr>
+                <w:rFonts w:ascii="Consolas" w:hAnsi="Consolas" w:cs="Consolas"/>
+                <w:noProof/>
+                <w:sz w:val="19"/>
+                <w:szCs w:val="19"/>
+                <w:highlight w:val="white"/>
+              </w:rPr>
+              <w:t>OpeningsAndAdditionsIncluded = 1,</w:t>
             </w:r>
           </w:p>
           <w:p>
@@ -1365,6 +1347,7 @@
               <w:adjustRightInd w:val="0"/>
               <w:rPr>
                 <w:rFonts w:ascii="Consolas" w:hAnsi="Consolas" w:cs="Consolas"/>
+                <w:noProof/>
                 <w:color w:val="008000"/>
                 <w:sz w:val="19"/>
                 <w:szCs w:val="19"/>
@@ -1374,34 +1357,13 @@
             <w:r>
               <w:rPr>
                 <w:rFonts w:ascii="Consolas" w:hAnsi="Consolas" w:cs="Consolas"/>
+                <w:noProof/>
                 <w:color w:val="008000"/>
                 <w:sz w:val="19"/>
                 <w:szCs w:val="19"/>
                 <w:highlight w:val="white"/>
               </w:rPr>
-              <w:t xml:space="preserve">/// </w:t>
-            </w:r>
-            <w:proofErr w:type="spellStart"/>
-            <w:r>
-              <w:rPr>
-                <w:rFonts w:ascii="Consolas" w:hAnsi="Consolas" w:cs="Consolas"/>
-                <w:color w:val="008000"/>
-                <w:sz w:val="19"/>
-                <w:szCs w:val="19"/>
-                <w:highlight w:val="white"/>
-              </w:rPr>
-              <w:t>boolean</w:t>
-            </w:r>
-            <w:proofErr w:type="spellEnd"/>
-            <w:r>
-              <w:rPr>
-                <w:rFonts w:ascii="Consolas" w:hAnsi="Consolas" w:cs="Consolas"/>
-                <w:color w:val="008000"/>
-                <w:sz w:val="19"/>
-                <w:szCs w:val="19"/>
-                <w:highlight w:val="white"/>
-              </w:rPr>
-              <w:t xml:space="preserve"> operations with voids and extensions are excluded in the resulting representation</w:t>
+              <w:t>/// boolean operations with voids and extensions are excluded in the resulting representation</w:t>
             </w:r>
           </w:p>
           <w:p>
@@ -1411,30 +1373,21 @@
               <w:adjustRightInd w:val="0"/>
               <w:rPr>
                 <w:rFonts w:ascii="Consolas" w:hAnsi="Consolas" w:cs="Consolas"/>
-                <w:sz w:val="19"/>
-                <w:szCs w:val="19"/>
-                <w:highlight w:val="white"/>
-              </w:rPr>
-            </w:pPr>
-            <w:proofErr w:type="spellStart"/>
-            <w:r>
-              <w:rPr>
-                <w:rFonts w:ascii="Consolas" w:hAnsi="Consolas" w:cs="Consolas"/>
-                <w:sz w:val="19"/>
-                <w:szCs w:val="19"/>
-                <w:highlight w:val="white"/>
-              </w:rPr>
-              <w:t>OpeningsAndAdditionsExcluded</w:t>
-            </w:r>
-            <w:proofErr w:type="spellEnd"/>
-            <w:r>
-              <w:rPr>
-                <w:rFonts w:ascii="Consolas" w:hAnsi="Consolas" w:cs="Consolas"/>
-                <w:sz w:val="19"/>
-                <w:szCs w:val="19"/>
-                <w:highlight w:val="white"/>
-              </w:rPr>
-              <w:t xml:space="preserve"> = 2,</w:t>
+                <w:noProof/>
+                <w:sz w:val="19"/>
+                <w:szCs w:val="19"/>
+                <w:highlight w:val="white"/>
+              </w:rPr>
+            </w:pPr>
+            <w:r>
+              <w:rPr>
+                <w:rFonts w:ascii="Consolas" w:hAnsi="Consolas" w:cs="Consolas"/>
+                <w:noProof/>
+                <w:sz w:val="19"/>
+                <w:szCs w:val="19"/>
+                <w:highlight w:val="white"/>
+              </w:rPr>
+              <w:t>OpeningsAndAdditionsExcluded = 2,</w:t>
             </w:r>
           </w:p>
           <w:p>
@@ -1444,6 +1397,7 @@
               <w:adjustRightInd w:val="0"/>
               <w:rPr>
                 <w:rFonts w:ascii="Consolas" w:hAnsi="Consolas" w:cs="Consolas"/>
+                <w:noProof/>
                 <w:color w:val="008000"/>
                 <w:sz w:val="19"/>
                 <w:szCs w:val="19"/>
@@ -1453,6 +1407,7 @@
             <w:r>
               <w:rPr>
                 <w:rFonts w:ascii="Consolas" w:hAnsi="Consolas" w:cs="Consolas"/>
+                <w:noProof/>
                 <w:color w:val="008000"/>
                 <w:sz w:val="19"/>
                 <w:szCs w:val="19"/>
@@ -1468,31 +1423,22 @@
               <w:adjustRightInd w:val="0"/>
               <w:rPr>
                 <w:rFonts w:ascii="Consolas" w:hAnsi="Consolas" w:cs="Consolas"/>
+                <w:noProof/>
                 <w:color w:val="008000"/>
                 <w:sz w:val="19"/>
                 <w:szCs w:val="19"/>
                 <w:highlight w:val="white"/>
               </w:rPr>
             </w:pPr>
-            <w:proofErr w:type="spellStart"/>
-            <w:r>
-              <w:rPr>
-                <w:rFonts w:ascii="Consolas" w:hAnsi="Consolas" w:cs="Consolas"/>
-                <w:sz w:val="19"/>
-                <w:szCs w:val="19"/>
-                <w:highlight w:val="white"/>
-              </w:rPr>
-              <w:t>OpeningsAndAdditionsOnly</w:t>
-            </w:r>
-            <w:proofErr w:type="spellEnd"/>
-            <w:r>
-              <w:rPr>
-                <w:rFonts w:ascii="Consolas" w:hAnsi="Consolas" w:cs="Consolas"/>
-                <w:sz w:val="19"/>
-                <w:szCs w:val="19"/>
-                <w:highlight w:val="white"/>
-              </w:rPr>
-              <w:t xml:space="preserve"> = 4</w:t>
+            <w:r>
+              <w:rPr>
+                <w:rFonts w:ascii="Consolas" w:hAnsi="Consolas" w:cs="Consolas"/>
+                <w:noProof/>
+                <w:sz w:val="19"/>
+                <w:szCs w:val="19"/>
+                <w:highlight w:val="white"/>
+              </w:rPr>
+              <w:t>OpeningsAndAdditionsOnly = 4</w:t>
             </w:r>
           </w:p>
         </w:tc>
@@ -1503,11 +1449,17 @@
             <w:tcW w:w="3373" w:type="dxa"/>
           </w:tcPr>
           <w:p>
-            <w:proofErr w:type="spellStart"/>
-            <w:r>
+            <w:pPr>
+              <w:rPr>
+                <w:noProof/>
+              </w:rPr>
+            </w:pPr>
+            <w:r>
+              <w:rPr>
+                <w:noProof/>
+              </w:rPr>
               <w:t>ShapeLabel</w:t>
             </w:r>
-            <w:proofErr w:type="spellEnd"/>
           </w:p>
         </w:tc>
         <w:tc>
@@ -1515,17 +1467,23 @@
             <w:tcW w:w="12241" w:type="dxa"/>
           </w:tcPr>
           <w:p>
-            <w:r>
-              <w:t xml:space="preserve">Pointer to </w:t>
-            </w:r>
-            <w:proofErr w:type="spellStart"/>
-            <w:r>
-              <w:t>ShapeGeometry.</w:t>
-            </w:r>
-            <w:r>
+            <w:pPr>
+              <w:rPr>
+                <w:noProof/>
+              </w:rPr>
+            </w:pPr>
+            <w:r>
+              <w:rPr>
+                <w:noProof/>
+              </w:rPr>
+              <w:t>Pointer to ShapeGeometry.</w:t>
+            </w:r>
+            <w:r>
+              <w:rPr>
+                <w:noProof/>
+              </w:rPr>
               <w:t>ShapeGeomLabel</w:t>
             </w:r>
-            <w:proofErr w:type="spellEnd"/>
           </w:p>
         </w:tc>
       </w:tr>
@@ -1535,18 +1493,30 @@
             <w:tcW w:w="3373" w:type="dxa"/>
           </w:tcPr>
           <w:p>
-            <w:proofErr w:type="spellStart"/>
-            <w:r>
+            <w:pPr>
+              <w:rPr>
+                <w:noProof/>
+              </w:rPr>
+            </w:pPr>
+            <w:r>
+              <w:rPr>
+                <w:noProof/>
+              </w:rPr>
               <w:t>StyleLabel</w:t>
             </w:r>
-            <w:proofErr w:type="spellEnd"/>
           </w:p>
         </w:tc>
         <w:tc>
           <w:tcPr>
             <w:tcW w:w="12241" w:type="dxa"/>
           </w:tcPr>
-          <w:p/>
+          <w:p>
+            <w:pPr>
+              <w:rPr>
+                <w:noProof/>
+              </w:rPr>
+            </w:pPr>
+          </w:p>
         </w:tc>
       </w:tr>
       <w:tr>
@@ -1555,7 +1525,15 @@
             <w:tcW w:w="3373" w:type="dxa"/>
           </w:tcPr>
           <w:p>
-            <w:r>
+            <w:pPr>
+              <w:rPr>
+                <w:noProof/>
+              </w:rPr>
+            </w:pPr>
+            <w:r>
+              <w:rPr>
+                <w:noProof/>
+              </w:rPr>
               <w:t>Transformation</w:t>
             </w:r>
           </w:p>
@@ -1564,7 +1542,13 @@
           <w:tcPr>
             <w:tcW w:w="12241" w:type="dxa"/>
           </w:tcPr>
-          <w:p/>
+          <w:p>
+            <w:pPr>
+              <w:rPr>
+                <w:noProof/>
+              </w:rPr>
+            </w:pPr>
+          </w:p>
         </w:tc>
       </w:tr>
     </w:tbl>
@@ -2367,7 +2351,7 @@
       </w:pPr>
     </w:pPrDefault>
   </w:docDefaults>
-  <w:latentStyles w:defLockedState="0" w:defUIPriority="99" w:defSemiHidden="0" w:defUnhideWhenUsed="0" w:defQFormat="0" w:count="374">
+  <w:latentStyles w:defLockedState="0" w:defUIPriority="99" w:defSemiHidden="0" w:defUnhideWhenUsed="0" w:defQFormat="0" w:count="371">
     <w:lsdException w:name="Normal" w:uiPriority="0" w:qFormat="1"/>
     <w:lsdException w:name="heading 1" w:uiPriority="9" w:qFormat="1"/>
     <w:lsdException w:name="heading 2" w:semiHidden="1" w:uiPriority="9" w:unhideWhenUsed="1" w:qFormat="1"/>
@@ -2739,9 +2723,6 @@
     <w:lsdException w:name="List Table 5 Dark Accent 6" w:uiPriority="50"/>
     <w:lsdException w:name="List Table 6 Colorful Accent 6" w:uiPriority="51"/>
     <w:lsdException w:name="List Table 7 Colorful Accent 6" w:uiPriority="52"/>
-    <w:lsdException w:name="Mention" w:semiHidden="1" w:unhideWhenUsed="1"/>
-    <w:lsdException w:name="Smart Hyperlink" w:semiHidden="1" w:unhideWhenUsed="1"/>
-    <w:lsdException w:name="Hashtag" w:semiHidden="1" w:unhideWhenUsed="1"/>
   </w:latentStyles>
   <w:style w:type="paragraph" w:default="1" w:styleId="Normal">
     <w:name w:val="Normal"/>
@@ -3156,4 +3137,16 @@
   <a:objectDefaults/>
   <a:extraClrSchemeLst/>
 </a:theme>
+</file>
+
+<file path=customXml/item1.xml><?xml version="1.0" encoding="utf-8"?>
+<b:Sources xmlns:b="http://schemas.openxmlformats.org/officeDocument/2006/bibliography" xmlns="http://schemas.openxmlformats.org/officeDocument/2006/bibliography" SelectedStyle="\APASixthEditionOfficeOnline.xsl" StyleName="APA" Version="6"/>
+</file>
+
+<file path=customXml/itemProps1.xml><?xml version="1.0" encoding="utf-8"?>
+<ds:datastoreItem xmlns:ds="http://schemas.openxmlformats.org/officeDocument/2006/customXml" ds:itemID="{84EDC31E-1F6F-430D-AD1D-C3272E1E8CE7}">
+  <ds:schemaRefs>
+    <ds:schemaRef ds:uri="http://schemas.openxmlformats.org/officeDocument/2006/bibliography"/>
+  </ds:schemaRefs>
+</ds:datastoreItem>
 </file>
</xml_diff>